<commit_message>
Prueba registro de usuario
</commit_message>
<xml_diff>
--- a/Desarrollo/Carta Digital/4. Pruebas/CD-HU-01-T05.docx
+++ b/Desarrollo/Carta Digital/4. Pruebas/CD-HU-01-T05.docx
@@ -176,37 +176,7 @@
               <w:rPr>
                 <w:b/>
               </w:rPr>
-              <w:t>[</w:t>
-            </w:r>
-            <w:r>
-              <w:rPr>
-                <w:b/>
-              </w:rPr>
-              <w:t>CD</w:t>
-            </w:r>
-            <w:r>
-              <w:rPr>
-                <w:b/>
-              </w:rPr>
-              <w:t>_0</w:t>
-            </w:r>
-            <w:r>
-              <w:rPr>
-                <w:b/>
-              </w:rPr>
-              <w:t>0</w:t>
-            </w:r>
-            <w:r>
-              <w:rPr>
-                <w:b/>
-              </w:rPr>
-              <w:t>1</w:t>
-            </w:r>
-            <w:r>
-              <w:rPr>
-                <w:b/>
-              </w:rPr>
-              <w:t>]</w:t>
+              <w:t>[CD_CDP_001]</w:t>
             </w:r>
           </w:p>
         </w:tc>
@@ -334,7 +304,7 @@
               <w:spacing w:before="240" w:after="240"/>
             </w:pPr>
             <w:r>
-              <w:t>12</w:t>
+              <w:t>11</w:t>
             </w:r>
             <w:r>
               <w:t>-</w:t>
@@ -473,7 +443,16 @@
               <w:t xml:space="preserve">Título de la prueba: </w:t>
             </w:r>
             <w:r>
-              <w:t>Probar la funcionalidad del registro de horario</w:t>
+              <w:t>Pr</w:t>
+            </w:r>
+            <w:r>
+              <w:t>ueba de</w:t>
+            </w:r>
+            <w:r>
+              <w:t xml:space="preserve"> la funcionalidad de </w:t>
+            </w:r>
+            <w:r>
+              <w:t>inicio de sesión</w:t>
             </w:r>
           </w:p>
         </w:tc>
@@ -519,7 +498,7 @@
               <w:rPr>
                 <w:b/>
               </w:rPr>
-              <w:t>22-12-2020</w:t>
+              <w:t>12-07-2021</w:t>
             </w:r>
           </w:p>
         </w:tc>
@@ -554,13 +533,7 @@
               <w:rPr>
                 <w:b/>
               </w:rPr>
-              <w:t>Descripción</w:t>
-            </w:r>
-            <w:r>
-              <w:rPr>
-                <w:b/>
-              </w:rPr>
-              <w:t xml:space="preserve">: </w:t>
+              <w:t xml:space="preserve">Descripción: </w:t>
             </w:r>
             <w:r>
               <w:t xml:space="preserve">Se comprobará que el </w:t>
@@ -1141,10 +1114,7 @@
               </w:rPr>
             </w:pPr>
             <w:r>
-              <w:t>Como se esperaba</w:t>
-            </w:r>
-            <w:r>
-              <w:t>.</w:t>
+              <w:t>Como se esperaba.</w:t>
             </w:r>
           </w:p>
         </w:tc>
@@ -1283,6 +1253,7 @@
             <w:pPr>
               <w:spacing w:before="240" w:after="240"/>
             </w:pPr>
+            <w:proofErr w:type="spellStart"/>
             <w:r>
               <w:rPr>
                 <w:b/>
@@ -1290,6 +1261,7 @@
               </w:rPr>
               <w:t>username</w:t>
             </w:r>
+            <w:proofErr w:type="spellEnd"/>
             <w:r>
               <w:t xml:space="preserve">: </w:t>
             </w:r>
@@ -2094,7 +2066,13 @@
               <w:rPr>
                 <w:color w:val="1F497D" w:themeColor="text2"/>
               </w:rPr>
-              <w:t>Admin2021</w:t>
+              <w:t>a</w:t>
+            </w:r>
+            <w:r>
+              <w:rPr>
+                <w:color w:val="1F497D" w:themeColor="text2"/>
+              </w:rPr>
+              <w:t>dmin2021</w:t>
             </w:r>
           </w:p>
         </w:tc>
@@ -2152,6 +2130,2873 @@
         </w:tc>
       </w:tr>
     </w:tbl>
+    <w:p>
+      <w:pPr>
+        <w:spacing w:before="240" w:after="240"/>
+        <w:rPr>
+          <w:b/>
+          <w:color w:val="FF0000"/>
+          <w:highlight w:val="yellow"/>
+          <w:u w:val="single"/>
+          <w:lang w:val="en-US"/>
+        </w:rPr>
+      </w:pPr>
+    </w:p>
+    <w:p>
+      <w:pPr>
+        <w:spacing w:before="240" w:after="240"/>
+        <w:rPr>
+          <w:b/>
+          <w:color w:val="FF0000"/>
+          <w:highlight w:val="yellow"/>
+          <w:u w:val="single"/>
+          <w:lang w:val="en-US"/>
+        </w:rPr>
+      </w:pPr>
+    </w:p>
+    <w:p>
+      <w:pPr>
+        <w:spacing w:before="240" w:after="240"/>
+        <w:rPr>
+          <w:b/>
+          <w:color w:val="FF0000"/>
+          <w:highlight w:val="yellow"/>
+          <w:u w:val="single"/>
+          <w:lang w:val="en-US"/>
+        </w:rPr>
+      </w:pPr>
+    </w:p>
+    <w:p>
+      <w:pPr>
+        <w:spacing w:before="240" w:after="240"/>
+        <w:rPr>
+          <w:b/>
+          <w:color w:val="FF0000"/>
+          <w:highlight w:val="yellow"/>
+          <w:u w:val="single"/>
+          <w:lang w:val="en-US"/>
+        </w:rPr>
+      </w:pPr>
+    </w:p>
+    <w:p>
+      <w:pPr>
+        <w:spacing w:before="240" w:after="240"/>
+        <w:rPr>
+          <w:b/>
+          <w:color w:val="FF0000"/>
+          <w:highlight w:val="yellow"/>
+          <w:u w:val="single"/>
+          <w:lang w:val="en-US"/>
+        </w:rPr>
+      </w:pPr>
+    </w:p>
+    <w:p>
+      <w:pPr>
+        <w:spacing w:before="240" w:after="240"/>
+        <w:rPr>
+          <w:b/>
+          <w:color w:val="FF0000"/>
+          <w:highlight w:val="yellow"/>
+          <w:u w:val="single"/>
+          <w:lang w:val="en-US"/>
+        </w:rPr>
+      </w:pPr>
+    </w:p>
+    <w:p>
+      <w:pPr>
+        <w:spacing w:before="240" w:after="240"/>
+        <w:rPr>
+          <w:b/>
+          <w:color w:val="FF0000"/>
+          <w:highlight w:val="yellow"/>
+          <w:u w:val="single"/>
+          <w:lang w:val="en-US"/>
+        </w:rPr>
+      </w:pPr>
+    </w:p>
+    <w:p>
+      <w:pPr>
+        <w:spacing w:before="240" w:after="240"/>
+        <w:rPr>
+          <w:b/>
+          <w:color w:val="FF0000"/>
+          <w:highlight w:val="yellow"/>
+          <w:u w:val="single"/>
+          <w:lang w:val="en-US"/>
+        </w:rPr>
+      </w:pPr>
+    </w:p>
+    <w:p>
+      <w:pPr>
+        <w:spacing w:before="240" w:after="240"/>
+        <w:rPr>
+          <w:b/>
+          <w:color w:val="FF0000"/>
+          <w:highlight w:val="yellow"/>
+          <w:u w:val="single"/>
+          <w:lang w:val="en-US"/>
+        </w:rPr>
+      </w:pPr>
+    </w:p>
+    <w:p>
+      <w:pPr>
+        <w:spacing w:before="240" w:after="240"/>
+        <w:rPr>
+          <w:b/>
+          <w:color w:val="FF0000"/>
+          <w:highlight w:val="yellow"/>
+          <w:u w:val="single"/>
+          <w:lang w:val="en-US"/>
+        </w:rPr>
+      </w:pPr>
+    </w:p>
+    <w:p>
+      <w:pPr>
+        <w:spacing w:before="240" w:after="240"/>
+        <w:rPr>
+          <w:b/>
+          <w:color w:val="FF0000"/>
+          <w:highlight w:val="yellow"/>
+          <w:u w:val="single"/>
+          <w:lang w:val="en-US"/>
+        </w:rPr>
+      </w:pPr>
+    </w:p>
+    <w:p>
+      <w:pPr>
+        <w:spacing w:before="240" w:after="240"/>
+        <w:rPr>
+          <w:b/>
+          <w:color w:val="FF0000"/>
+          <w:highlight w:val="yellow"/>
+          <w:u w:val="single"/>
+          <w:lang w:val="en-US"/>
+        </w:rPr>
+      </w:pPr>
+    </w:p>
+    <w:p>
+      <w:pPr>
+        <w:spacing w:before="240" w:after="240"/>
+        <w:rPr>
+          <w:b/>
+          <w:color w:val="FF0000"/>
+          <w:highlight w:val="yellow"/>
+          <w:u w:val="single"/>
+          <w:lang w:val="en-US"/>
+        </w:rPr>
+      </w:pPr>
+    </w:p>
+    <w:p>
+      <w:pPr>
+        <w:spacing w:before="240" w:after="240"/>
+        <w:rPr>
+          <w:b/>
+          <w:color w:val="FF0000"/>
+          <w:highlight w:val="yellow"/>
+          <w:u w:val="single"/>
+          <w:lang w:val="en-US"/>
+        </w:rPr>
+      </w:pPr>
+    </w:p>
+    <w:p>
+      <w:pPr>
+        <w:spacing w:before="240" w:after="240"/>
+        <w:rPr>
+          <w:b/>
+          <w:color w:val="FF0000"/>
+          <w:highlight w:val="yellow"/>
+          <w:u w:val="single"/>
+          <w:lang w:val="en-US"/>
+        </w:rPr>
+      </w:pPr>
+    </w:p>
+    <w:p>
+      <w:pPr>
+        <w:spacing w:before="240" w:after="240"/>
+        <w:rPr>
+          <w:b/>
+          <w:color w:val="FF0000"/>
+          <w:highlight w:val="yellow"/>
+          <w:u w:val="single"/>
+          <w:lang w:val="en-US"/>
+        </w:rPr>
+      </w:pPr>
+    </w:p>
+    <w:p>
+      <w:pPr>
+        <w:spacing w:before="240" w:after="240"/>
+        <w:rPr>
+          <w:b/>
+          <w:color w:val="FF0000"/>
+          <w:highlight w:val="yellow"/>
+          <w:u w:val="single"/>
+          <w:lang w:val="en-US"/>
+        </w:rPr>
+      </w:pPr>
+    </w:p>
+    <w:p>
+      <w:pPr>
+        <w:spacing w:before="240" w:after="240"/>
+        <w:rPr>
+          <w:b/>
+          <w:color w:val="FF0000"/>
+          <w:highlight w:val="yellow"/>
+          <w:u w:val="single"/>
+          <w:lang w:val="en-US"/>
+        </w:rPr>
+      </w:pPr>
+    </w:p>
+    <w:p>
+      <w:pPr>
+        <w:spacing w:before="240" w:after="240"/>
+        <w:rPr>
+          <w:b/>
+          <w:color w:val="1F497D" w:themeColor="text2"/>
+          <w:u w:val="single"/>
+        </w:rPr>
+      </w:pPr>
+      <w:r>
+        <w:rPr>
+          <w:b/>
+          <w:color w:val="1F497D" w:themeColor="text2"/>
+          <w:u w:val="single"/>
+        </w:rPr>
+        <w:lastRenderedPageBreak/>
+        <w:t xml:space="preserve">FICHA DE DISEÑO DEL CASO DE PRUEBA </w:t>
+      </w:r>
+      <w:r>
+        <w:rPr>
+          <w:b/>
+          <w:color w:val="1F497D" w:themeColor="text2"/>
+          <w:u w:val="single"/>
+        </w:rPr>
+        <w:t>1</w:t>
+      </w:r>
+    </w:p>
+    <w:tbl>
+      <w:tblPr>
+        <w:tblStyle w:val="a"/>
+        <w:tblW w:w="9025" w:type="dxa"/>
+        <w:tblInd w:w="0" w:type="dxa"/>
+        <w:tblBorders>
+          <w:top w:val="nil"/>
+          <w:left w:val="nil"/>
+          <w:bottom w:val="nil"/>
+          <w:right w:val="nil"/>
+          <w:insideH w:val="nil"/>
+          <w:insideV w:val="nil"/>
+        </w:tblBorders>
+        <w:tblLayout w:type="fixed"/>
+        <w:tblLook w:val="0600" w:firstRow="0" w:lastRow="0" w:firstColumn="0" w:lastColumn="0" w:noHBand="1" w:noVBand="1"/>
+      </w:tblPr>
+      <w:tblGrid>
+        <w:gridCol w:w="4879"/>
+        <w:gridCol w:w="4146"/>
+      </w:tblGrid>
+      <w:tr>
+        <w:trPr>
+          <w:trHeight w:val="945"/>
+        </w:trPr>
+        <w:tc>
+          <w:tcPr>
+            <w:tcW w:w="9024" w:type="dxa"/>
+            <w:gridSpan w:val="2"/>
+            <w:tcBorders>
+              <w:top w:val="single" w:sz="8" w:space="0" w:color="000000"/>
+              <w:left w:val="single" w:sz="8" w:space="0" w:color="000000"/>
+              <w:bottom w:val="single" w:sz="8" w:space="0" w:color="000000"/>
+              <w:right w:val="single" w:sz="8" w:space="0" w:color="000000"/>
+            </w:tcBorders>
+            <w:shd w:val="clear" w:color="auto" w:fill="auto"/>
+            <w:tcMar>
+              <w:top w:w="100" w:type="dxa"/>
+              <w:left w:w="100" w:type="dxa"/>
+              <w:bottom w:w="100" w:type="dxa"/>
+              <w:right w:w="100" w:type="dxa"/>
+            </w:tcMar>
+          </w:tcPr>
+          <w:p>
+            <w:pPr>
+              <w:spacing w:before="240" w:after="240"/>
+            </w:pPr>
+            <w:r>
+              <w:rPr>
+                <w:b/>
+              </w:rPr>
+              <w:t xml:space="preserve">Nombre del proyecto: </w:t>
+            </w:r>
+            <w:r>
+              <w:t>Carta Digital</w:t>
+            </w:r>
+          </w:p>
+        </w:tc>
+      </w:tr>
+      <w:tr>
+        <w:trPr>
+          <w:trHeight w:val="1230"/>
+        </w:trPr>
+        <w:tc>
+          <w:tcPr>
+            <w:tcW w:w="9024" w:type="dxa"/>
+            <w:gridSpan w:val="2"/>
+            <w:tcBorders>
+              <w:top w:val="nil"/>
+              <w:left w:val="single" w:sz="8" w:space="0" w:color="000000"/>
+              <w:bottom w:val="single" w:sz="8" w:space="0" w:color="000000"/>
+              <w:right w:val="single" w:sz="8" w:space="0" w:color="000000"/>
+            </w:tcBorders>
+            <w:shd w:val="clear" w:color="auto" w:fill="auto"/>
+            <w:tcMar>
+              <w:top w:w="100" w:type="dxa"/>
+              <w:left w:w="100" w:type="dxa"/>
+              <w:bottom w:w="100" w:type="dxa"/>
+              <w:right w:w="100" w:type="dxa"/>
+            </w:tcMar>
+          </w:tcPr>
+          <w:p>
+            <w:pPr>
+              <w:spacing w:before="240" w:after="240"/>
+              <w:jc w:val="center"/>
+              <w:rPr>
+                <w:b/>
+                <w:sz w:val="28"/>
+                <w:szCs w:val="28"/>
+              </w:rPr>
+            </w:pPr>
+            <w:r>
+              <w:rPr>
+                <w:b/>
+                <w:sz w:val="28"/>
+                <w:szCs w:val="28"/>
+              </w:rPr>
+              <w:t>Caso de Prueba</w:t>
+            </w:r>
+          </w:p>
+        </w:tc>
+      </w:tr>
+      <w:tr>
+        <w:trPr>
+          <w:trHeight w:val="1215"/>
+        </w:trPr>
+        <w:tc>
+          <w:tcPr>
+            <w:tcW w:w="4878" w:type="dxa"/>
+            <w:tcBorders>
+              <w:top w:val="nil"/>
+              <w:left w:val="single" w:sz="8" w:space="0" w:color="000000"/>
+              <w:bottom w:val="single" w:sz="8" w:space="0" w:color="000000"/>
+              <w:right w:val="single" w:sz="8" w:space="0" w:color="000000"/>
+            </w:tcBorders>
+            <w:shd w:val="clear" w:color="auto" w:fill="auto"/>
+            <w:tcMar>
+              <w:top w:w="100" w:type="dxa"/>
+              <w:left w:w="100" w:type="dxa"/>
+              <w:bottom w:w="100" w:type="dxa"/>
+              <w:right w:w="100" w:type="dxa"/>
+            </w:tcMar>
+          </w:tcPr>
+          <w:p>
+            <w:pPr>
+              <w:spacing w:before="240" w:after="240"/>
+              <w:rPr>
+                <w:b/>
+              </w:rPr>
+            </w:pPr>
+            <w:r>
+              <w:rPr>
+                <w:b/>
+              </w:rPr>
+              <w:t xml:space="preserve">ID de caso de prueba: </w:t>
+            </w:r>
+          </w:p>
+          <w:p>
+            <w:pPr>
+              <w:spacing w:before="240" w:after="240"/>
+              <w:rPr>
+                <w:b/>
+              </w:rPr>
+            </w:pPr>
+            <w:r>
+              <w:rPr>
+                <w:b/>
+              </w:rPr>
+              <w:t>[CD_CDP_001]</w:t>
+            </w:r>
+            <w:r>
+              <w:rPr>
+                <w:b/>
+              </w:rPr>
+              <w:t xml:space="preserve"> v2.0</w:t>
+            </w:r>
+          </w:p>
+        </w:tc>
+        <w:tc>
+          <w:tcPr>
+            <w:tcW w:w="4146" w:type="dxa"/>
+            <w:tcBorders>
+              <w:top w:val="nil"/>
+              <w:left w:val="nil"/>
+              <w:bottom w:val="single" w:sz="8" w:space="0" w:color="000000"/>
+              <w:right w:val="single" w:sz="8" w:space="0" w:color="000000"/>
+            </w:tcBorders>
+            <w:shd w:val="clear" w:color="auto" w:fill="auto"/>
+            <w:tcMar>
+              <w:top w:w="100" w:type="dxa"/>
+              <w:left w:w="100" w:type="dxa"/>
+              <w:bottom w:w="100" w:type="dxa"/>
+              <w:right w:w="100" w:type="dxa"/>
+            </w:tcMar>
+          </w:tcPr>
+          <w:p>
+            <w:pPr>
+              <w:spacing w:before="240" w:after="240"/>
+            </w:pPr>
+            <w:r>
+              <w:rPr>
+                <w:b/>
+              </w:rPr>
+              <w:t xml:space="preserve">Prueba diseñada por: </w:t>
+            </w:r>
+          </w:p>
+          <w:p>
+            <w:pPr>
+              <w:spacing w:before="240" w:after="240"/>
+            </w:pPr>
+            <w:r>
+              <w:t>Eduard Briance Ortiz Portuguez</w:t>
+            </w:r>
+          </w:p>
+        </w:tc>
+      </w:tr>
+      <w:tr>
+        <w:trPr>
+          <w:trHeight w:val="1215"/>
+        </w:trPr>
+        <w:tc>
+          <w:tcPr>
+            <w:tcW w:w="4878" w:type="dxa"/>
+            <w:tcBorders>
+              <w:top w:val="nil"/>
+              <w:left w:val="single" w:sz="8" w:space="0" w:color="000000"/>
+              <w:bottom w:val="single" w:sz="8" w:space="0" w:color="000000"/>
+              <w:right w:val="single" w:sz="8" w:space="0" w:color="000000"/>
+            </w:tcBorders>
+            <w:shd w:val="clear" w:color="auto" w:fill="auto"/>
+            <w:tcMar>
+              <w:top w:w="100" w:type="dxa"/>
+              <w:left w:w="100" w:type="dxa"/>
+              <w:bottom w:w="100" w:type="dxa"/>
+              <w:right w:w="100" w:type="dxa"/>
+            </w:tcMar>
+          </w:tcPr>
+          <w:p>
+            <w:pPr>
+              <w:spacing w:before="240" w:after="240"/>
+              <w:rPr>
+                <w:b/>
+              </w:rPr>
+            </w:pPr>
+            <w:r>
+              <w:rPr>
+                <w:b/>
+              </w:rPr>
+              <w:t xml:space="preserve">Prioridad de prueba (Bajo/medio/alto): </w:t>
+            </w:r>
+          </w:p>
+          <w:p>
+            <w:pPr>
+              <w:spacing w:before="240" w:after="240"/>
+            </w:pPr>
+            <w:r>
+              <w:rPr>
+                <w:b/>
+              </w:rPr>
+              <w:t>Alto</w:t>
+            </w:r>
+          </w:p>
+        </w:tc>
+        <w:tc>
+          <w:tcPr>
+            <w:tcW w:w="4146" w:type="dxa"/>
+            <w:tcBorders>
+              <w:top w:val="nil"/>
+              <w:left w:val="nil"/>
+              <w:bottom w:val="single" w:sz="8" w:space="0" w:color="000000"/>
+              <w:right w:val="single" w:sz="8" w:space="0" w:color="000000"/>
+            </w:tcBorders>
+            <w:shd w:val="clear" w:color="auto" w:fill="auto"/>
+            <w:tcMar>
+              <w:top w:w="100" w:type="dxa"/>
+              <w:left w:w="100" w:type="dxa"/>
+              <w:bottom w:w="100" w:type="dxa"/>
+              <w:right w:w="100" w:type="dxa"/>
+            </w:tcMar>
+          </w:tcPr>
+          <w:p>
+            <w:pPr>
+              <w:spacing w:before="240" w:after="240"/>
+            </w:pPr>
+            <w:r>
+              <w:rPr>
+                <w:b/>
+              </w:rPr>
+              <w:t xml:space="preserve">Fecha de prueba de diseño: </w:t>
+            </w:r>
+          </w:p>
+          <w:p>
+            <w:pPr>
+              <w:spacing w:before="240" w:after="240"/>
+            </w:pPr>
+            <w:r>
+              <w:t>11-07-2021</w:t>
+            </w:r>
+          </w:p>
+        </w:tc>
+      </w:tr>
+      <w:tr>
+        <w:trPr>
+          <w:trHeight w:val="1455"/>
+        </w:trPr>
+        <w:tc>
+          <w:tcPr>
+            <w:tcW w:w="4878" w:type="dxa"/>
+            <w:tcBorders>
+              <w:top w:val="nil"/>
+              <w:left w:val="single" w:sz="8" w:space="0" w:color="000000"/>
+              <w:bottom w:val="single" w:sz="8" w:space="0" w:color="000000"/>
+              <w:right w:val="single" w:sz="8" w:space="0" w:color="000000"/>
+            </w:tcBorders>
+            <w:shd w:val="clear" w:color="auto" w:fill="auto"/>
+            <w:tcMar>
+              <w:top w:w="100" w:type="dxa"/>
+              <w:left w:w="100" w:type="dxa"/>
+              <w:bottom w:w="100" w:type="dxa"/>
+              <w:right w:w="100" w:type="dxa"/>
+            </w:tcMar>
+          </w:tcPr>
+          <w:p>
+            <w:pPr>
+              <w:spacing w:before="240" w:after="240"/>
+              <w:rPr>
+                <w:b/>
+              </w:rPr>
+            </w:pPr>
+            <w:r>
+              <w:rPr>
+                <w:b/>
+              </w:rPr>
+              <w:t xml:space="preserve"> Nombre del módulo:</w:t>
+            </w:r>
+          </w:p>
+          <w:p>
+            <w:pPr>
+              <w:spacing w:before="240" w:after="240"/>
+            </w:pPr>
+            <w:r>
+              <w:t xml:space="preserve"> Inicio de sesión</w:t>
+            </w:r>
+          </w:p>
+        </w:tc>
+        <w:tc>
+          <w:tcPr>
+            <w:tcW w:w="4146" w:type="dxa"/>
+            <w:tcBorders>
+              <w:top w:val="nil"/>
+              <w:left w:val="nil"/>
+              <w:bottom w:val="single" w:sz="8" w:space="0" w:color="000000"/>
+              <w:right w:val="single" w:sz="8" w:space="0" w:color="000000"/>
+            </w:tcBorders>
+            <w:shd w:val="clear" w:color="auto" w:fill="auto"/>
+            <w:tcMar>
+              <w:top w:w="100" w:type="dxa"/>
+              <w:left w:w="100" w:type="dxa"/>
+              <w:bottom w:w="100" w:type="dxa"/>
+              <w:right w:w="100" w:type="dxa"/>
+            </w:tcMar>
+          </w:tcPr>
+          <w:p>
+            <w:pPr>
+              <w:spacing w:before="240" w:after="240"/>
+            </w:pPr>
+            <w:r>
+              <w:rPr>
+                <w:b/>
+              </w:rPr>
+              <w:t xml:space="preserve">Prueba ejecutada por: </w:t>
+            </w:r>
+          </w:p>
+          <w:p>
+            <w:pPr>
+              <w:spacing w:before="240" w:after="240"/>
+            </w:pPr>
+            <w:r>
+              <w:t>Eduard Briance Ortiz Portuguez</w:t>
+            </w:r>
+          </w:p>
+        </w:tc>
+      </w:tr>
+      <w:tr>
+        <w:trPr>
+          <w:trHeight w:val="1215"/>
+        </w:trPr>
+        <w:tc>
+          <w:tcPr>
+            <w:tcW w:w="4878" w:type="dxa"/>
+            <w:tcBorders>
+              <w:top w:val="nil"/>
+              <w:left w:val="single" w:sz="8" w:space="0" w:color="000000"/>
+              <w:bottom w:val="single" w:sz="8" w:space="0" w:color="000000"/>
+              <w:right w:val="single" w:sz="8" w:space="0" w:color="000000"/>
+            </w:tcBorders>
+            <w:shd w:val="clear" w:color="auto" w:fill="auto"/>
+            <w:tcMar>
+              <w:top w:w="100" w:type="dxa"/>
+              <w:left w:w="100" w:type="dxa"/>
+              <w:bottom w:w="100" w:type="dxa"/>
+              <w:right w:w="100" w:type="dxa"/>
+            </w:tcMar>
+          </w:tcPr>
+          <w:p>
+            <w:pPr>
+              <w:spacing w:before="240" w:after="240"/>
+              <w:rPr>
+                <w:color w:val="0000FF"/>
+                <w:highlight w:val="yellow"/>
+              </w:rPr>
+            </w:pPr>
+            <w:r>
+              <w:rPr>
+                <w:b/>
+              </w:rPr>
+              <w:t xml:space="preserve">Título de la prueba: </w:t>
+            </w:r>
+            <w:r>
+              <w:t>Prueba de la funcionalidad de inicio de sesión</w:t>
+            </w:r>
+          </w:p>
+        </w:tc>
+        <w:tc>
+          <w:tcPr>
+            <w:tcW w:w="4146" w:type="dxa"/>
+            <w:tcBorders>
+              <w:top w:val="nil"/>
+              <w:left w:val="nil"/>
+              <w:bottom w:val="single" w:sz="8" w:space="0" w:color="000000"/>
+              <w:right w:val="single" w:sz="8" w:space="0" w:color="000000"/>
+            </w:tcBorders>
+            <w:shd w:val="clear" w:color="auto" w:fill="auto"/>
+            <w:tcMar>
+              <w:top w:w="100" w:type="dxa"/>
+              <w:left w:w="100" w:type="dxa"/>
+              <w:bottom w:w="100" w:type="dxa"/>
+              <w:right w:w="100" w:type="dxa"/>
+            </w:tcMar>
+          </w:tcPr>
+          <w:p>
+            <w:pPr>
+              <w:spacing w:before="240" w:after="240"/>
+              <w:rPr>
+                <w:b/>
+              </w:rPr>
+            </w:pPr>
+            <w:r>
+              <w:rPr>
+                <w:b/>
+              </w:rPr>
+              <w:t xml:space="preserve">Fecha de ejecución de la prueba: </w:t>
+            </w:r>
+          </w:p>
+          <w:p>
+            <w:pPr>
+              <w:spacing w:before="240" w:after="240"/>
+              <w:rPr>
+                <w:b/>
+              </w:rPr>
+            </w:pPr>
+            <w:r>
+              <w:rPr>
+                <w:b/>
+              </w:rPr>
+              <w:t>1</w:t>
+            </w:r>
+            <w:r>
+              <w:rPr>
+                <w:b/>
+              </w:rPr>
+              <w:t>3</w:t>
+            </w:r>
+            <w:r>
+              <w:rPr>
+                <w:b/>
+              </w:rPr>
+              <w:t>-07-2021</w:t>
+            </w:r>
+          </w:p>
+        </w:tc>
+      </w:tr>
+      <w:tr>
+        <w:trPr>
+          <w:trHeight w:val="945"/>
+        </w:trPr>
+        <w:tc>
+          <w:tcPr>
+            <w:tcW w:w="9024" w:type="dxa"/>
+            <w:gridSpan w:val="2"/>
+            <w:tcBorders>
+              <w:top w:val="nil"/>
+              <w:left w:val="single" w:sz="8" w:space="0" w:color="000000"/>
+              <w:bottom w:val="single" w:sz="8" w:space="0" w:color="000000"/>
+              <w:right w:val="single" w:sz="8" w:space="0" w:color="000000"/>
+            </w:tcBorders>
+            <w:shd w:val="clear" w:color="auto" w:fill="auto"/>
+            <w:tcMar>
+              <w:top w:w="100" w:type="dxa"/>
+              <w:left w:w="100" w:type="dxa"/>
+              <w:bottom w:w="100" w:type="dxa"/>
+              <w:right w:w="100" w:type="dxa"/>
+            </w:tcMar>
+          </w:tcPr>
+          <w:p>
+            <w:pPr>
+              <w:spacing w:before="240" w:after="240"/>
+            </w:pPr>
+            <w:r>
+              <w:rPr>
+                <w:b/>
+              </w:rPr>
+              <w:t xml:space="preserve">Descripción: </w:t>
+            </w:r>
+            <w:r>
+              <w:t xml:space="preserve">Se comprobará que el módulo de inicio de sesión </w:t>
+            </w:r>
+            <w:r>
+              <w:t xml:space="preserve">web </w:t>
+            </w:r>
+            <w:r>
+              <w:t>funcione correctamente</w:t>
+            </w:r>
+            <w:r>
+              <w:t>.</w:t>
+            </w:r>
+          </w:p>
+        </w:tc>
+      </w:tr>
+      <w:tr>
+        <w:trPr>
+          <w:trHeight w:val="945"/>
+        </w:trPr>
+        <w:tc>
+          <w:tcPr>
+            <w:tcW w:w="9024" w:type="dxa"/>
+            <w:gridSpan w:val="2"/>
+            <w:tcBorders>
+              <w:top w:val="nil"/>
+              <w:left w:val="single" w:sz="8" w:space="0" w:color="000000"/>
+              <w:bottom w:val="single" w:sz="8" w:space="0" w:color="000000"/>
+              <w:right w:val="single" w:sz="8" w:space="0" w:color="000000"/>
+            </w:tcBorders>
+            <w:shd w:val="clear" w:color="auto" w:fill="auto"/>
+            <w:tcMar>
+              <w:top w:w="100" w:type="dxa"/>
+              <w:left w:w="100" w:type="dxa"/>
+              <w:bottom w:w="100" w:type="dxa"/>
+              <w:right w:w="100" w:type="dxa"/>
+            </w:tcMar>
+          </w:tcPr>
+          <w:p>
+            <w:pPr>
+              <w:spacing w:before="240" w:after="240"/>
+            </w:pPr>
+            <w:r>
+              <w:rPr>
+                <w:b/>
+              </w:rPr>
+              <w:t xml:space="preserve">Condiciones previas: </w:t>
+            </w:r>
+            <w:r>
+              <w:t xml:space="preserve">Tener registrado </w:t>
+            </w:r>
+            <w:r>
+              <w:t>al usuario principal, en este caso un usuario con el rol administrador.</w:t>
+            </w:r>
+          </w:p>
+        </w:tc>
+      </w:tr>
+    </w:tbl>
+    <w:p>
+      <w:pPr>
+        <w:spacing w:before="240" w:after="240"/>
+        <w:rPr>
+          <w:b/>
+        </w:rPr>
+      </w:pPr>
+      <w:r>
+        <w:rPr>
+          <w:b/>
+        </w:rPr>
+        <w:t xml:space="preserve"> </w:t>
+      </w:r>
+    </w:p>
+    <w:p>
+      <w:pPr>
+        <w:spacing w:before="240" w:after="240"/>
+        <w:rPr>
+          <w:b/>
+        </w:rPr>
+      </w:pPr>
+      <w:r>
+        <w:rPr>
+          <w:b/>
+        </w:rPr>
+        <w:t xml:space="preserve"> </w:t>
+      </w:r>
+    </w:p>
+    <w:p>
+      <w:pPr>
+        <w:spacing w:before="240" w:after="240"/>
+        <w:rPr>
+          <w:b/>
+          <w:color w:val="FF0000"/>
+          <w:highlight w:val="yellow"/>
+          <w:u w:val="single"/>
+        </w:rPr>
+      </w:pPr>
+      <w:r>
+        <w:br w:type="page"/>
+      </w:r>
+    </w:p>
+    <w:p>
+      <w:pPr>
+        <w:spacing w:before="240" w:after="240"/>
+        <w:rPr>
+          <w:b/>
+          <w:color w:val="1F497D" w:themeColor="text2"/>
+          <w:u w:val="single"/>
+        </w:rPr>
+      </w:pPr>
+      <w:r>
+        <w:rPr>
+          <w:b/>
+          <w:color w:val="1F497D" w:themeColor="text2"/>
+          <w:u w:val="single"/>
+        </w:rPr>
+        <w:lastRenderedPageBreak/>
+        <w:t>FICHA DE PASOS, RESULTADOS ESPERADOS vs RESULTADOS OBTENIDOS</w:t>
+      </w:r>
+    </w:p>
+    <w:tbl>
+      <w:tblPr>
+        <w:tblStyle w:val="a0"/>
+        <w:tblW w:w="9025" w:type="dxa"/>
+        <w:tblInd w:w="0" w:type="dxa"/>
+        <w:tblBorders>
+          <w:top w:val="nil"/>
+          <w:left w:val="nil"/>
+          <w:bottom w:val="nil"/>
+          <w:right w:val="nil"/>
+          <w:insideH w:val="nil"/>
+          <w:insideV w:val="nil"/>
+        </w:tblBorders>
+        <w:tblLayout w:type="fixed"/>
+        <w:tblLook w:val="0600" w:firstRow="0" w:lastRow="0" w:firstColumn="0" w:lastColumn="0" w:noHBand="1" w:noVBand="1"/>
+      </w:tblPr>
+      <w:tblGrid>
+        <w:gridCol w:w="699"/>
+        <w:gridCol w:w="1134"/>
+        <w:gridCol w:w="1418"/>
+        <w:gridCol w:w="1701"/>
+        <w:gridCol w:w="1559"/>
+        <w:gridCol w:w="1276"/>
+        <w:gridCol w:w="1238"/>
+      </w:tblGrid>
+      <w:tr>
+        <w:trPr>
+          <w:trHeight w:val="1065"/>
+        </w:trPr>
+        <w:tc>
+          <w:tcPr>
+            <w:tcW w:w="699" w:type="dxa"/>
+            <w:tcBorders>
+              <w:top w:val="single" w:sz="8" w:space="0" w:color="000000"/>
+              <w:left w:val="single" w:sz="8" w:space="0" w:color="000000"/>
+              <w:bottom w:val="single" w:sz="8" w:space="0" w:color="000000"/>
+              <w:right w:val="single" w:sz="8" w:space="0" w:color="000000"/>
+            </w:tcBorders>
+            <w:shd w:val="clear" w:color="auto" w:fill="auto"/>
+            <w:tcMar>
+              <w:top w:w="100" w:type="dxa"/>
+              <w:left w:w="100" w:type="dxa"/>
+              <w:bottom w:w="100" w:type="dxa"/>
+              <w:right w:w="100" w:type="dxa"/>
+            </w:tcMar>
+          </w:tcPr>
+          <w:p>
+            <w:pPr>
+              <w:spacing w:before="240" w:after="240"/>
+              <w:rPr>
+                <w:b/>
+                <w:sz w:val="20"/>
+                <w:szCs w:val="20"/>
+              </w:rPr>
+            </w:pPr>
+            <w:r>
+              <w:rPr>
+                <w:b/>
+                <w:sz w:val="20"/>
+                <w:szCs w:val="20"/>
+              </w:rPr>
+              <w:t>Paso</w:t>
+            </w:r>
+          </w:p>
+        </w:tc>
+        <w:tc>
+          <w:tcPr>
+            <w:tcW w:w="1134" w:type="dxa"/>
+            <w:tcBorders>
+              <w:top w:val="single" w:sz="8" w:space="0" w:color="000000"/>
+              <w:left w:val="nil"/>
+              <w:bottom w:val="single" w:sz="8" w:space="0" w:color="000000"/>
+              <w:right w:val="single" w:sz="8" w:space="0" w:color="000000"/>
+            </w:tcBorders>
+            <w:shd w:val="clear" w:color="auto" w:fill="auto"/>
+            <w:tcMar>
+              <w:top w:w="100" w:type="dxa"/>
+              <w:left w:w="100" w:type="dxa"/>
+              <w:bottom w:w="100" w:type="dxa"/>
+              <w:right w:w="100" w:type="dxa"/>
+            </w:tcMar>
+          </w:tcPr>
+          <w:p>
+            <w:pPr>
+              <w:spacing w:before="240" w:after="240"/>
+              <w:rPr>
+                <w:b/>
+                <w:sz w:val="20"/>
+                <w:szCs w:val="20"/>
+              </w:rPr>
+            </w:pPr>
+            <w:r>
+              <w:rPr>
+                <w:b/>
+                <w:sz w:val="20"/>
+                <w:szCs w:val="20"/>
+              </w:rPr>
+              <w:t>Pasos de prueba</w:t>
+            </w:r>
+          </w:p>
+        </w:tc>
+        <w:tc>
+          <w:tcPr>
+            <w:tcW w:w="1418" w:type="dxa"/>
+            <w:tcBorders>
+              <w:top w:val="single" w:sz="8" w:space="0" w:color="000000"/>
+              <w:left w:val="nil"/>
+              <w:bottom w:val="single" w:sz="8" w:space="0" w:color="000000"/>
+              <w:right w:val="single" w:sz="8" w:space="0" w:color="000000"/>
+            </w:tcBorders>
+            <w:shd w:val="clear" w:color="auto" w:fill="auto"/>
+            <w:tcMar>
+              <w:top w:w="100" w:type="dxa"/>
+              <w:left w:w="100" w:type="dxa"/>
+              <w:bottom w:w="100" w:type="dxa"/>
+              <w:right w:w="100" w:type="dxa"/>
+            </w:tcMar>
+          </w:tcPr>
+          <w:p>
+            <w:pPr>
+              <w:spacing w:before="240" w:after="240"/>
+              <w:rPr>
+                <w:b/>
+                <w:sz w:val="20"/>
+                <w:szCs w:val="20"/>
+              </w:rPr>
+            </w:pPr>
+            <w:r>
+              <w:rPr>
+                <w:b/>
+                <w:sz w:val="20"/>
+                <w:szCs w:val="20"/>
+              </w:rPr>
+              <w:t>Datos de prueba</w:t>
+            </w:r>
+          </w:p>
+        </w:tc>
+        <w:tc>
+          <w:tcPr>
+            <w:tcW w:w="1701" w:type="dxa"/>
+            <w:tcBorders>
+              <w:top w:val="single" w:sz="8" w:space="0" w:color="000000"/>
+              <w:left w:val="nil"/>
+              <w:bottom w:val="single" w:sz="8" w:space="0" w:color="000000"/>
+              <w:right w:val="single" w:sz="8" w:space="0" w:color="000000"/>
+            </w:tcBorders>
+            <w:shd w:val="clear" w:color="auto" w:fill="auto"/>
+            <w:tcMar>
+              <w:top w:w="100" w:type="dxa"/>
+              <w:left w:w="100" w:type="dxa"/>
+              <w:bottom w:w="100" w:type="dxa"/>
+              <w:right w:w="100" w:type="dxa"/>
+            </w:tcMar>
+          </w:tcPr>
+          <w:p>
+            <w:pPr>
+              <w:spacing w:before="240" w:after="240"/>
+              <w:rPr>
+                <w:b/>
+                <w:sz w:val="20"/>
+                <w:szCs w:val="20"/>
+              </w:rPr>
+            </w:pPr>
+            <w:r>
+              <w:rPr>
+                <w:b/>
+                <w:sz w:val="20"/>
+                <w:szCs w:val="20"/>
+              </w:rPr>
+              <w:t>Resultado esperado</w:t>
+            </w:r>
+          </w:p>
+        </w:tc>
+        <w:tc>
+          <w:tcPr>
+            <w:tcW w:w="1559" w:type="dxa"/>
+            <w:tcBorders>
+              <w:top w:val="single" w:sz="8" w:space="0" w:color="000000"/>
+              <w:left w:val="nil"/>
+              <w:bottom w:val="single" w:sz="8" w:space="0" w:color="000000"/>
+              <w:right w:val="single" w:sz="8" w:space="0" w:color="000000"/>
+            </w:tcBorders>
+            <w:shd w:val="clear" w:color="auto" w:fill="auto"/>
+            <w:tcMar>
+              <w:top w:w="100" w:type="dxa"/>
+              <w:left w:w="100" w:type="dxa"/>
+              <w:bottom w:w="100" w:type="dxa"/>
+              <w:right w:w="100" w:type="dxa"/>
+            </w:tcMar>
+          </w:tcPr>
+          <w:p>
+            <w:pPr>
+              <w:spacing w:before="240" w:after="240"/>
+              <w:rPr>
+                <w:b/>
+                <w:sz w:val="20"/>
+                <w:szCs w:val="20"/>
+              </w:rPr>
+            </w:pPr>
+            <w:r>
+              <w:rPr>
+                <w:b/>
+                <w:sz w:val="20"/>
+                <w:szCs w:val="20"/>
+              </w:rPr>
+              <w:t>Resultados obtenidos</w:t>
+            </w:r>
+          </w:p>
+        </w:tc>
+        <w:tc>
+          <w:tcPr>
+            <w:tcW w:w="1276" w:type="dxa"/>
+            <w:tcBorders>
+              <w:top w:val="single" w:sz="8" w:space="0" w:color="000000"/>
+              <w:left w:val="nil"/>
+              <w:bottom w:val="single" w:sz="8" w:space="0" w:color="000000"/>
+              <w:right w:val="single" w:sz="8" w:space="0" w:color="000000"/>
+            </w:tcBorders>
+            <w:shd w:val="clear" w:color="auto" w:fill="auto"/>
+            <w:tcMar>
+              <w:top w:w="100" w:type="dxa"/>
+              <w:left w:w="100" w:type="dxa"/>
+              <w:bottom w:w="100" w:type="dxa"/>
+              <w:right w:w="100" w:type="dxa"/>
+            </w:tcMar>
+          </w:tcPr>
+          <w:p>
+            <w:pPr>
+              <w:spacing w:before="240" w:after="240"/>
+              <w:rPr>
+                <w:b/>
+                <w:sz w:val="18"/>
+                <w:szCs w:val="18"/>
+              </w:rPr>
+            </w:pPr>
+            <w:r>
+              <w:rPr>
+                <w:b/>
+                <w:sz w:val="20"/>
+                <w:szCs w:val="20"/>
+              </w:rPr>
+              <w:t xml:space="preserve">Estado </w:t>
+            </w:r>
+            <w:r>
+              <w:rPr>
+                <w:b/>
+                <w:sz w:val="18"/>
+                <w:szCs w:val="18"/>
+              </w:rPr>
+              <w:t>(</w:t>
+            </w:r>
+            <w:r>
+              <w:rPr>
+                <w:b/>
+                <w:sz w:val="16"/>
+                <w:szCs w:val="16"/>
+              </w:rPr>
+              <w:t>Pasa/Falla</w:t>
+            </w:r>
+            <w:r>
+              <w:rPr>
+                <w:b/>
+                <w:sz w:val="18"/>
+                <w:szCs w:val="18"/>
+              </w:rPr>
+              <w:t>)</w:t>
+            </w:r>
+          </w:p>
+        </w:tc>
+        <w:tc>
+          <w:tcPr>
+            <w:tcW w:w="1238" w:type="dxa"/>
+            <w:tcBorders>
+              <w:top w:val="single" w:sz="8" w:space="0" w:color="000000"/>
+              <w:left w:val="nil"/>
+              <w:bottom w:val="single" w:sz="8" w:space="0" w:color="000000"/>
+              <w:right w:val="single" w:sz="8" w:space="0" w:color="000000"/>
+            </w:tcBorders>
+            <w:shd w:val="clear" w:color="auto" w:fill="auto"/>
+            <w:tcMar>
+              <w:top w:w="100" w:type="dxa"/>
+              <w:left w:w="100" w:type="dxa"/>
+              <w:bottom w:w="100" w:type="dxa"/>
+              <w:right w:w="100" w:type="dxa"/>
+            </w:tcMar>
+          </w:tcPr>
+          <w:p>
+            <w:pPr>
+              <w:spacing w:before="240" w:after="240"/>
+              <w:rPr>
+                <w:b/>
+                <w:sz w:val="18"/>
+                <w:szCs w:val="18"/>
+              </w:rPr>
+            </w:pPr>
+            <w:r>
+              <w:rPr>
+                <w:b/>
+                <w:sz w:val="20"/>
+                <w:szCs w:val="20"/>
+              </w:rPr>
+              <w:t xml:space="preserve">Notas- </w:t>
+            </w:r>
+            <w:r>
+              <w:rPr>
+                <w:b/>
+                <w:sz w:val="18"/>
+                <w:szCs w:val="18"/>
+              </w:rPr>
+              <w:t>Observaciones</w:t>
+            </w:r>
+          </w:p>
+        </w:tc>
+      </w:tr>
+      <w:tr>
+        <w:trPr>
+          <w:trHeight w:val="2085"/>
+        </w:trPr>
+        <w:tc>
+          <w:tcPr>
+            <w:tcW w:w="699" w:type="dxa"/>
+            <w:tcBorders>
+              <w:top w:val="nil"/>
+              <w:left w:val="single" w:sz="8" w:space="0" w:color="000000"/>
+              <w:bottom w:val="single" w:sz="8" w:space="0" w:color="000000"/>
+              <w:right w:val="single" w:sz="8" w:space="0" w:color="000000"/>
+            </w:tcBorders>
+            <w:shd w:val="clear" w:color="auto" w:fill="auto"/>
+            <w:tcMar>
+              <w:top w:w="100" w:type="dxa"/>
+              <w:left w:w="100" w:type="dxa"/>
+              <w:bottom w:w="100" w:type="dxa"/>
+              <w:right w:w="100" w:type="dxa"/>
+            </w:tcMar>
+          </w:tcPr>
+          <w:p>
+            <w:pPr>
+              <w:spacing w:before="240" w:after="240"/>
+              <w:ind w:left="120"/>
+            </w:pPr>
+            <w:r>
+              <w:t>1</w:t>
+            </w:r>
+          </w:p>
+        </w:tc>
+        <w:tc>
+          <w:tcPr>
+            <w:tcW w:w="1134" w:type="dxa"/>
+            <w:tcBorders>
+              <w:top w:val="nil"/>
+              <w:left w:val="nil"/>
+              <w:bottom w:val="single" w:sz="8" w:space="0" w:color="000000"/>
+              <w:right w:val="single" w:sz="8" w:space="0" w:color="000000"/>
+            </w:tcBorders>
+            <w:shd w:val="clear" w:color="auto" w:fill="auto"/>
+            <w:tcMar>
+              <w:top w:w="100" w:type="dxa"/>
+              <w:left w:w="100" w:type="dxa"/>
+              <w:bottom w:w="100" w:type="dxa"/>
+              <w:right w:w="100" w:type="dxa"/>
+            </w:tcMar>
+          </w:tcPr>
+          <w:p>
+            <w:pPr>
+              <w:spacing w:before="240" w:after="240"/>
+            </w:pPr>
+            <w:r>
+              <w:t>Acceder a la vista de inicio de sesión</w:t>
+            </w:r>
+          </w:p>
+        </w:tc>
+        <w:tc>
+          <w:tcPr>
+            <w:tcW w:w="1418" w:type="dxa"/>
+            <w:tcBorders>
+              <w:top w:val="nil"/>
+              <w:left w:val="nil"/>
+              <w:bottom w:val="single" w:sz="8" w:space="0" w:color="000000"/>
+              <w:right w:val="single" w:sz="8" w:space="0" w:color="000000"/>
+            </w:tcBorders>
+            <w:shd w:val="clear" w:color="auto" w:fill="auto"/>
+            <w:tcMar>
+              <w:top w:w="100" w:type="dxa"/>
+              <w:left w:w="100" w:type="dxa"/>
+              <w:bottom w:w="100" w:type="dxa"/>
+              <w:right w:w="100" w:type="dxa"/>
+            </w:tcMar>
+          </w:tcPr>
+          <w:p>
+            <w:pPr>
+              <w:spacing w:before="240" w:after="240"/>
+              <w:ind w:left="120"/>
+            </w:pPr>
+          </w:p>
+        </w:tc>
+        <w:tc>
+          <w:tcPr>
+            <w:tcW w:w="1701" w:type="dxa"/>
+            <w:tcBorders>
+              <w:top w:val="nil"/>
+              <w:left w:val="nil"/>
+              <w:bottom w:val="single" w:sz="8" w:space="0" w:color="000000"/>
+              <w:right w:val="single" w:sz="8" w:space="0" w:color="000000"/>
+            </w:tcBorders>
+            <w:shd w:val="clear" w:color="auto" w:fill="auto"/>
+            <w:tcMar>
+              <w:top w:w="100" w:type="dxa"/>
+              <w:left w:w="100" w:type="dxa"/>
+              <w:bottom w:w="100" w:type="dxa"/>
+              <w:right w:w="100" w:type="dxa"/>
+            </w:tcMar>
+          </w:tcPr>
+          <w:p>
+            <w:pPr>
+              <w:spacing w:before="240" w:after="240"/>
+            </w:pPr>
+            <w:r>
+              <w:t>El usuario debe visualizar la interfaz de horario.</w:t>
+            </w:r>
+          </w:p>
+        </w:tc>
+        <w:tc>
+          <w:tcPr>
+            <w:tcW w:w="1559" w:type="dxa"/>
+            <w:tcBorders>
+              <w:top w:val="nil"/>
+              <w:left w:val="nil"/>
+              <w:bottom w:val="single" w:sz="8" w:space="0" w:color="000000"/>
+              <w:right w:val="single" w:sz="8" w:space="0" w:color="000000"/>
+            </w:tcBorders>
+            <w:shd w:val="clear" w:color="auto" w:fill="auto"/>
+            <w:tcMar>
+              <w:top w:w="100" w:type="dxa"/>
+              <w:left w:w="100" w:type="dxa"/>
+              <w:bottom w:w="100" w:type="dxa"/>
+              <w:right w:w="100" w:type="dxa"/>
+            </w:tcMar>
+          </w:tcPr>
+          <w:p>
+            <w:pPr>
+              <w:spacing w:before="240" w:after="240"/>
+              <w:rPr>
+                <w:highlight w:val="yellow"/>
+              </w:rPr>
+            </w:pPr>
+            <w:r>
+              <w:t>Como se esperaba.</w:t>
+            </w:r>
+          </w:p>
+        </w:tc>
+        <w:tc>
+          <w:tcPr>
+            <w:tcW w:w="1276" w:type="dxa"/>
+            <w:tcBorders>
+              <w:top w:val="nil"/>
+              <w:left w:val="nil"/>
+              <w:bottom w:val="single" w:sz="8" w:space="0" w:color="000000"/>
+              <w:right w:val="single" w:sz="8" w:space="0" w:color="000000"/>
+            </w:tcBorders>
+            <w:shd w:val="clear" w:color="auto" w:fill="auto"/>
+            <w:tcMar>
+              <w:top w:w="100" w:type="dxa"/>
+              <w:left w:w="100" w:type="dxa"/>
+              <w:bottom w:w="100" w:type="dxa"/>
+              <w:right w:w="100" w:type="dxa"/>
+            </w:tcMar>
+          </w:tcPr>
+          <w:p>
+            <w:pPr>
+              <w:spacing w:before="240" w:after="240"/>
+              <w:rPr>
+                <w:color w:val="FF0000"/>
+              </w:rPr>
+            </w:pPr>
+            <w:r>
+              <w:rPr>
+                <w:color w:val="365F91" w:themeColor="accent1" w:themeShade="BF"/>
+              </w:rPr>
+              <w:t>Pasa</w:t>
+            </w:r>
+          </w:p>
+        </w:tc>
+        <w:tc>
+          <w:tcPr>
+            <w:tcW w:w="1238" w:type="dxa"/>
+            <w:tcBorders>
+              <w:top w:val="nil"/>
+              <w:left w:val="nil"/>
+              <w:bottom w:val="single" w:sz="8" w:space="0" w:color="000000"/>
+              <w:right w:val="single" w:sz="8" w:space="0" w:color="000000"/>
+            </w:tcBorders>
+            <w:shd w:val="clear" w:color="auto" w:fill="auto"/>
+            <w:tcMar>
+              <w:top w:w="100" w:type="dxa"/>
+              <w:left w:w="100" w:type="dxa"/>
+              <w:bottom w:w="100" w:type="dxa"/>
+              <w:right w:w="100" w:type="dxa"/>
+            </w:tcMar>
+          </w:tcPr>
+          <w:p>
+            <w:pPr>
+              <w:spacing w:before="240" w:after="240"/>
+              <w:ind w:left="120"/>
+            </w:pPr>
+          </w:p>
+        </w:tc>
+      </w:tr>
+      <w:tr>
+        <w:trPr>
+          <w:trHeight w:val="1275"/>
+        </w:trPr>
+        <w:tc>
+          <w:tcPr>
+            <w:tcW w:w="699" w:type="dxa"/>
+            <w:tcBorders>
+              <w:top w:val="nil"/>
+              <w:left w:val="single" w:sz="8" w:space="0" w:color="000000"/>
+              <w:bottom w:val="single" w:sz="8" w:space="0" w:color="000000"/>
+              <w:right w:val="single" w:sz="8" w:space="0" w:color="000000"/>
+            </w:tcBorders>
+            <w:shd w:val="clear" w:color="auto" w:fill="auto"/>
+            <w:tcMar>
+              <w:top w:w="100" w:type="dxa"/>
+              <w:left w:w="100" w:type="dxa"/>
+              <w:bottom w:w="100" w:type="dxa"/>
+              <w:right w:w="100" w:type="dxa"/>
+            </w:tcMar>
+          </w:tcPr>
+          <w:p>
+            <w:pPr>
+              <w:spacing w:before="240" w:after="240"/>
+              <w:ind w:left="120"/>
+            </w:pPr>
+            <w:r>
+              <w:t>2</w:t>
+            </w:r>
+          </w:p>
+        </w:tc>
+        <w:tc>
+          <w:tcPr>
+            <w:tcW w:w="1134" w:type="dxa"/>
+            <w:tcBorders>
+              <w:top w:val="nil"/>
+              <w:left w:val="nil"/>
+              <w:bottom w:val="single" w:sz="8" w:space="0" w:color="000000"/>
+              <w:right w:val="single" w:sz="8" w:space="0" w:color="000000"/>
+            </w:tcBorders>
+            <w:shd w:val="clear" w:color="auto" w:fill="auto"/>
+            <w:tcMar>
+              <w:top w:w="100" w:type="dxa"/>
+              <w:left w:w="100" w:type="dxa"/>
+              <w:bottom w:w="100" w:type="dxa"/>
+              <w:right w:w="100" w:type="dxa"/>
+            </w:tcMar>
+          </w:tcPr>
+          <w:p>
+            <w:pPr>
+              <w:spacing w:before="240" w:after="240"/>
+            </w:pPr>
+            <w:r>
+              <w:t>Ingresar datos de usuario</w:t>
+            </w:r>
+          </w:p>
+        </w:tc>
+        <w:tc>
+          <w:tcPr>
+            <w:tcW w:w="1418" w:type="dxa"/>
+            <w:tcBorders>
+              <w:top w:val="nil"/>
+              <w:left w:val="nil"/>
+              <w:bottom w:val="single" w:sz="8" w:space="0" w:color="000000"/>
+              <w:right w:val="single" w:sz="8" w:space="0" w:color="000000"/>
+            </w:tcBorders>
+            <w:shd w:val="clear" w:color="auto" w:fill="auto"/>
+            <w:tcMar>
+              <w:top w:w="100" w:type="dxa"/>
+              <w:left w:w="100" w:type="dxa"/>
+              <w:bottom w:w="100" w:type="dxa"/>
+              <w:right w:w="100" w:type="dxa"/>
+            </w:tcMar>
+          </w:tcPr>
+          <w:p>
+            <w:pPr>
+              <w:spacing w:before="240" w:after="240"/>
+            </w:pPr>
+            <w:proofErr w:type="spellStart"/>
+            <w:r>
+              <w:rPr>
+                <w:b/>
+                <w:bCs/>
+              </w:rPr>
+              <w:t>username</w:t>
+            </w:r>
+            <w:proofErr w:type="spellEnd"/>
+            <w:r>
+              <w:t xml:space="preserve">: </w:t>
+            </w:r>
+            <w:proofErr w:type="spellStart"/>
+            <w:r>
+              <w:t>admin</w:t>
+            </w:r>
+            <w:proofErr w:type="spellEnd"/>
+          </w:p>
+          <w:p>
+            <w:pPr>
+              <w:spacing w:before="240" w:after="240"/>
+            </w:pPr>
+            <w:proofErr w:type="spellStart"/>
+            <w:r>
+              <w:rPr>
+                <w:b/>
+                <w:bCs/>
+              </w:rPr>
+              <w:t>password</w:t>
+            </w:r>
+            <w:proofErr w:type="spellEnd"/>
+            <w:r>
+              <w:t>: admin2021</w:t>
+            </w:r>
+          </w:p>
+        </w:tc>
+        <w:tc>
+          <w:tcPr>
+            <w:tcW w:w="1701" w:type="dxa"/>
+            <w:tcBorders>
+              <w:top w:val="nil"/>
+              <w:left w:val="nil"/>
+              <w:bottom w:val="single" w:sz="8" w:space="0" w:color="000000"/>
+              <w:right w:val="single" w:sz="8" w:space="0" w:color="000000"/>
+            </w:tcBorders>
+            <w:shd w:val="clear" w:color="auto" w:fill="auto"/>
+            <w:tcMar>
+              <w:top w:w="100" w:type="dxa"/>
+              <w:left w:w="100" w:type="dxa"/>
+              <w:bottom w:w="100" w:type="dxa"/>
+              <w:right w:w="100" w:type="dxa"/>
+            </w:tcMar>
+          </w:tcPr>
+          <w:p>
+            <w:pPr>
+              <w:spacing w:before="240" w:after="240"/>
+            </w:pPr>
+            <w:r>
+              <w:t>Vista principal de administrador</w:t>
+            </w:r>
+          </w:p>
+        </w:tc>
+        <w:tc>
+          <w:tcPr>
+            <w:tcW w:w="1559" w:type="dxa"/>
+            <w:tcBorders>
+              <w:top w:val="nil"/>
+              <w:left w:val="nil"/>
+              <w:bottom w:val="single" w:sz="8" w:space="0" w:color="000000"/>
+              <w:right w:val="single" w:sz="8" w:space="0" w:color="000000"/>
+            </w:tcBorders>
+            <w:shd w:val="clear" w:color="auto" w:fill="auto"/>
+            <w:tcMar>
+              <w:top w:w="100" w:type="dxa"/>
+              <w:left w:w="100" w:type="dxa"/>
+              <w:bottom w:w="100" w:type="dxa"/>
+              <w:right w:w="100" w:type="dxa"/>
+            </w:tcMar>
+          </w:tcPr>
+          <w:p>
+            <w:pPr>
+              <w:spacing w:before="240" w:after="240"/>
+            </w:pPr>
+            <w:r>
+              <w:t>Como se esperaba.</w:t>
+            </w:r>
+          </w:p>
+        </w:tc>
+        <w:tc>
+          <w:tcPr>
+            <w:tcW w:w="1276" w:type="dxa"/>
+            <w:tcBorders>
+              <w:top w:val="nil"/>
+              <w:left w:val="nil"/>
+              <w:bottom w:val="single" w:sz="8" w:space="0" w:color="000000"/>
+              <w:right w:val="single" w:sz="8" w:space="0" w:color="000000"/>
+            </w:tcBorders>
+            <w:shd w:val="clear" w:color="auto" w:fill="auto"/>
+            <w:tcMar>
+              <w:top w:w="100" w:type="dxa"/>
+              <w:left w:w="100" w:type="dxa"/>
+              <w:bottom w:w="100" w:type="dxa"/>
+              <w:right w:w="100" w:type="dxa"/>
+            </w:tcMar>
+          </w:tcPr>
+          <w:p>
+            <w:pPr>
+              <w:spacing w:before="240" w:after="240"/>
+              <w:rPr>
+                <w:color w:val="FF0000"/>
+              </w:rPr>
+            </w:pPr>
+            <w:r>
+              <w:rPr>
+                <w:color w:val="365F91" w:themeColor="accent1" w:themeShade="BF"/>
+              </w:rPr>
+              <w:t>Pasa</w:t>
+            </w:r>
+          </w:p>
+        </w:tc>
+        <w:tc>
+          <w:tcPr>
+            <w:tcW w:w="1238" w:type="dxa"/>
+            <w:tcBorders>
+              <w:top w:val="nil"/>
+              <w:left w:val="nil"/>
+              <w:bottom w:val="single" w:sz="8" w:space="0" w:color="000000"/>
+              <w:right w:val="single" w:sz="8" w:space="0" w:color="000000"/>
+            </w:tcBorders>
+            <w:shd w:val="clear" w:color="auto" w:fill="auto"/>
+            <w:tcMar>
+              <w:top w:w="100" w:type="dxa"/>
+              <w:left w:w="100" w:type="dxa"/>
+              <w:bottom w:w="100" w:type="dxa"/>
+              <w:right w:w="100" w:type="dxa"/>
+            </w:tcMar>
+          </w:tcPr>
+          <w:p>
+            <w:pPr>
+              <w:spacing w:before="240" w:after="240"/>
+            </w:pPr>
+          </w:p>
+        </w:tc>
+      </w:tr>
+    </w:tbl>
+    <w:p>
+      <w:pPr>
+        <w:spacing w:before="240" w:after="240"/>
+        <w:rPr>
+          <w:b/>
+        </w:rPr>
+      </w:pPr>
+    </w:p>
+    <w:tbl>
+      <w:tblPr>
+        <w:tblStyle w:val="a0"/>
+        <w:tblW w:w="9025" w:type="dxa"/>
+        <w:tblInd w:w="0" w:type="dxa"/>
+        <w:tblBorders>
+          <w:top w:val="nil"/>
+          <w:left w:val="nil"/>
+          <w:bottom w:val="nil"/>
+          <w:right w:val="nil"/>
+          <w:insideH w:val="nil"/>
+          <w:insideV w:val="nil"/>
+        </w:tblBorders>
+        <w:tblLayout w:type="fixed"/>
+        <w:tblLook w:val="0600" w:firstRow="0" w:lastRow="0" w:firstColumn="0" w:lastColumn="0" w:noHBand="1" w:noVBand="1"/>
+      </w:tblPr>
+      <w:tblGrid>
+        <w:gridCol w:w="699"/>
+        <w:gridCol w:w="1134"/>
+        <w:gridCol w:w="1418"/>
+        <w:gridCol w:w="1701"/>
+        <w:gridCol w:w="1559"/>
+        <w:gridCol w:w="1134"/>
+        <w:gridCol w:w="1380"/>
+      </w:tblGrid>
+      <w:tr>
+        <w:trPr>
+          <w:trHeight w:val="1065"/>
+        </w:trPr>
+        <w:tc>
+          <w:tcPr>
+            <w:tcW w:w="699" w:type="dxa"/>
+            <w:tcBorders>
+              <w:top w:val="single" w:sz="8" w:space="0" w:color="000000"/>
+              <w:left w:val="single" w:sz="8" w:space="0" w:color="000000"/>
+              <w:bottom w:val="single" w:sz="8" w:space="0" w:color="000000"/>
+              <w:right w:val="single" w:sz="8" w:space="0" w:color="000000"/>
+            </w:tcBorders>
+            <w:shd w:val="clear" w:color="auto" w:fill="auto"/>
+            <w:tcMar>
+              <w:top w:w="100" w:type="dxa"/>
+              <w:left w:w="100" w:type="dxa"/>
+              <w:bottom w:w="100" w:type="dxa"/>
+              <w:right w:w="100" w:type="dxa"/>
+            </w:tcMar>
+          </w:tcPr>
+          <w:p>
+            <w:pPr>
+              <w:spacing w:before="240" w:after="240"/>
+              <w:rPr>
+                <w:b/>
+                <w:sz w:val="20"/>
+                <w:szCs w:val="20"/>
+              </w:rPr>
+            </w:pPr>
+            <w:r>
+              <w:rPr>
+                <w:b/>
+                <w:sz w:val="20"/>
+                <w:szCs w:val="20"/>
+              </w:rPr>
+              <w:t>Paso</w:t>
+            </w:r>
+          </w:p>
+        </w:tc>
+        <w:tc>
+          <w:tcPr>
+            <w:tcW w:w="1134" w:type="dxa"/>
+            <w:tcBorders>
+              <w:top w:val="single" w:sz="8" w:space="0" w:color="000000"/>
+              <w:left w:val="nil"/>
+              <w:bottom w:val="single" w:sz="8" w:space="0" w:color="000000"/>
+              <w:right w:val="single" w:sz="8" w:space="0" w:color="000000"/>
+            </w:tcBorders>
+            <w:shd w:val="clear" w:color="auto" w:fill="auto"/>
+            <w:tcMar>
+              <w:top w:w="100" w:type="dxa"/>
+              <w:left w:w="100" w:type="dxa"/>
+              <w:bottom w:w="100" w:type="dxa"/>
+              <w:right w:w="100" w:type="dxa"/>
+            </w:tcMar>
+          </w:tcPr>
+          <w:p>
+            <w:pPr>
+              <w:spacing w:before="240" w:after="240"/>
+              <w:rPr>
+                <w:b/>
+                <w:sz w:val="20"/>
+                <w:szCs w:val="20"/>
+              </w:rPr>
+            </w:pPr>
+            <w:r>
+              <w:rPr>
+                <w:b/>
+                <w:sz w:val="20"/>
+                <w:szCs w:val="20"/>
+              </w:rPr>
+              <w:t>Pasos de prueba</w:t>
+            </w:r>
+          </w:p>
+        </w:tc>
+        <w:tc>
+          <w:tcPr>
+            <w:tcW w:w="1418" w:type="dxa"/>
+            <w:tcBorders>
+              <w:top w:val="single" w:sz="8" w:space="0" w:color="000000"/>
+              <w:left w:val="nil"/>
+              <w:bottom w:val="single" w:sz="8" w:space="0" w:color="000000"/>
+              <w:right w:val="single" w:sz="8" w:space="0" w:color="000000"/>
+            </w:tcBorders>
+            <w:shd w:val="clear" w:color="auto" w:fill="auto"/>
+            <w:tcMar>
+              <w:top w:w="100" w:type="dxa"/>
+              <w:left w:w="100" w:type="dxa"/>
+              <w:bottom w:w="100" w:type="dxa"/>
+              <w:right w:w="100" w:type="dxa"/>
+            </w:tcMar>
+          </w:tcPr>
+          <w:p>
+            <w:pPr>
+              <w:spacing w:before="240" w:after="240"/>
+              <w:rPr>
+                <w:b/>
+                <w:sz w:val="20"/>
+                <w:szCs w:val="20"/>
+              </w:rPr>
+            </w:pPr>
+            <w:r>
+              <w:rPr>
+                <w:b/>
+                <w:sz w:val="20"/>
+                <w:szCs w:val="20"/>
+              </w:rPr>
+              <w:t>Datos de prueba</w:t>
+            </w:r>
+          </w:p>
+        </w:tc>
+        <w:tc>
+          <w:tcPr>
+            <w:tcW w:w="1701" w:type="dxa"/>
+            <w:tcBorders>
+              <w:top w:val="single" w:sz="8" w:space="0" w:color="000000"/>
+              <w:left w:val="nil"/>
+              <w:bottom w:val="single" w:sz="8" w:space="0" w:color="000000"/>
+              <w:right w:val="single" w:sz="8" w:space="0" w:color="000000"/>
+            </w:tcBorders>
+            <w:shd w:val="clear" w:color="auto" w:fill="auto"/>
+            <w:tcMar>
+              <w:top w:w="100" w:type="dxa"/>
+              <w:left w:w="100" w:type="dxa"/>
+              <w:bottom w:w="100" w:type="dxa"/>
+              <w:right w:w="100" w:type="dxa"/>
+            </w:tcMar>
+          </w:tcPr>
+          <w:p>
+            <w:pPr>
+              <w:spacing w:before="240" w:after="240"/>
+              <w:rPr>
+                <w:b/>
+                <w:sz w:val="20"/>
+                <w:szCs w:val="20"/>
+              </w:rPr>
+            </w:pPr>
+            <w:r>
+              <w:rPr>
+                <w:b/>
+                <w:sz w:val="20"/>
+                <w:szCs w:val="20"/>
+              </w:rPr>
+              <w:t>Resultado esperado</w:t>
+            </w:r>
+          </w:p>
+        </w:tc>
+        <w:tc>
+          <w:tcPr>
+            <w:tcW w:w="1559" w:type="dxa"/>
+            <w:tcBorders>
+              <w:top w:val="single" w:sz="8" w:space="0" w:color="000000"/>
+              <w:left w:val="nil"/>
+              <w:bottom w:val="single" w:sz="8" w:space="0" w:color="000000"/>
+              <w:right w:val="single" w:sz="8" w:space="0" w:color="000000"/>
+            </w:tcBorders>
+            <w:shd w:val="clear" w:color="auto" w:fill="auto"/>
+            <w:tcMar>
+              <w:top w:w="100" w:type="dxa"/>
+              <w:left w:w="100" w:type="dxa"/>
+              <w:bottom w:w="100" w:type="dxa"/>
+              <w:right w:w="100" w:type="dxa"/>
+            </w:tcMar>
+          </w:tcPr>
+          <w:p>
+            <w:pPr>
+              <w:spacing w:before="240" w:after="240"/>
+              <w:rPr>
+                <w:b/>
+                <w:sz w:val="20"/>
+                <w:szCs w:val="20"/>
+              </w:rPr>
+            </w:pPr>
+            <w:r>
+              <w:rPr>
+                <w:b/>
+                <w:sz w:val="20"/>
+                <w:szCs w:val="20"/>
+              </w:rPr>
+              <w:t>Resultados obtenidos</w:t>
+            </w:r>
+          </w:p>
+        </w:tc>
+        <w:tc>
+          <w:tcPr>
+            <w:tcW w:w="1134" w:type="dxa"/>
+            <w:tcBorders>
+              <w:top w:val="single" w:sz="8" w:space="0" w:color="000000"/>
+              <w:left w:val="nil"/>
+              <w:bottom w:val="single" w:sz="8" w:space="0" w:color="000000"/>
+              <w:right w:val="single" w:sz="8" w:space="0" w:color="000000"/>
+            </w:tcBorders>
+            <w:shd w:val="clear" w:color="auto" w:fill="auto"/>
+            <w:tcMar>
+              <w:top w:w="100" w:type="dxa"/>
+              <w:left w:w="100" w:type="dxa"/>
+              <w:bottom w:w="100" w:type="dxa"/>
+              <w:right w:w="100" w:type="dxa"/>
+            </w:tcMar>
+          </w:tcPr>
+          <w:p>
+            <w:pPr>
+              <w:spacing w:before="240" w:after="240"/>
+              <w:rPr>
+                <w:b/>
+                <w:sz w:val="18"/>
+                <w:szCs w:val="18"/>
+              </w:rPr>
+            </w:pPr>
+            <w:r>
+              <w:rPr>
+                <w:b/>
+                <w:sz w:val="20"/>
+                <w:szCs w:val="20"/>
+              </w:rPr>
+              <w:t xml:space="preserve">Estado </w:t>
+            </w:r>
+            <w:r>
+              <w:rPr>
+                <w:b/>
+                <w:sz w:val="18"/>
+                <w:szCs w:val="18"/>
+              </w:rPr>
+              <w:t>(</w:t>
+            </w:r>
+            <w:r>
+              <w:rPr>
+                <w:b/>
+                <w:sz w:val="16"/>
+                <w:szCs w:val="16"/>
+              </w:rPr>
+              <w:t>Pasa/Falla</w:t>
+            </w:r>
+            <w:r>
+              <w:rPr>
+                <w:b/>
+                <w:sz w:val="18"/>
+                <w:szCs w:val="18"/>
+              </w:rPr>
+              <w:t>)</w:t>
+            </w:r>
+          </w:p>
+        </w:tc>
+        <w:tc>
+          <w:tcPr>
+            <w:tcW w:w="1380" w:type="dxa"/>
+            <w:tcBorders>
+              <w:top w:val="single" w:sz="8" w:space="0" w:color="000000"/>
+              <w:left w:val="nil"/>
+              <w:bottom w:val="single" w:sz="8" w:space="0" w:color="000000"/>
+              <w:right w:val="single" w:sz="8" w:space="0" w:color="000000"/>
+            </w:tcBorders>
+            <w:shd w:val="clear" w:color="auto" w:fill="auto"/>
+            <w:tcMar>
+              <w:top w:w="100" w:type="dxa"/>
+              <w:left w:w="100" w:type="dxa"/>
+              <w:bottom w:w="100" w:type="dxa"/>
+              <w:right w:w="100" w:type="dxa"/>
+            </w:tcMar>
+          </w:tcPr>
+          <w:p>
+            <w:pPr>
+              <w:spacing w:before="240" w:after="240"/>
+              <w:rPr>
+                <w:b/>
+                <w:sz w:val="18"/>
+                <w:szCs w:val="18"/>
+              </w:rPr>
+            </w:pPr>
+            <w:r>
+              <w:rPr>
+                <w:b/>
+                <w:sz w:val="20"/>
+                <w:szCs w:val="20"/>
+              </w:rPr>
+              <w:t xml:space="preserve">Notas- </w:t>
+            </w:r>
+            <w:r>
+              <w:rPr>
+                <w:b/>
+                <w:sz w:val="18"/>
+                <w:szCs w:val="18"/>
+              </w:rPr>
+              <w:t>Observaciones</w:t>
+            </w:r>
+          </w:p>
+        </w:tc>
+      </w:tr>
+      <w:tr>
+        <w:trPr>
+          <w:trHeight w:val="2085"/>
+        </w:trPr>
+        <w:tc>
+          <w:tcPr>
+            <w:tcW w:w="699" w:type="dxa"/>
+            <w:tcBorders>
+              <w:top w:val="nil"/>
+              <w:left w:val="single" w:sz="8" w:space="0" w:color="000000"/>
+              <w:bottom w:val="single" w:sz="8" w:space="0" w:color="000000"/>
+              <w:right w:val="single" w:sz="8" w:space="0" w:color="000000"/>
+            </w:tcBorders>
+            <w:shd w:val="clear" w:color="auto" w:fill="auto"/>
+            <w:tcMar>
+              <w:top w:w="100" w:type="dxa"/>
+              <w:left w:w="100" w:type="dxa"/>
+              <w:bottom w:w="100" w:type="dxa"/>
+              <w:right w:w="100" w:type="dxa"/>
+            </w:tcMar>
+          </w:tcPr>
+          <w:p>
+            <w:pPr>
+              <w:spacing w:before="240" w:after="240"/>
+              <w:ind w:left="120"/>
+            </w:pPr>
+            <w:r>
+              <w:t>1</w:t>
+            </w:r>
+          </w:p>
+        </w:tc>
+        <w:tc>
+          <w:tcPr>
+            <w:tcW w:w="1134" w:type="dxa"/>
+            <w:tcBorders>
+              <w:top w:val="nil"/>
+              <w:left w:val="nil"/>
+              <w:bottom w:val="single" w:sz="8" w:space="0" w:color="000000"/>
+              <w:right w:val="single" w:sz="8" w:space="0" w:color="000000"/>
+            </w:tcBorders>
+            <w:shd w:val="clear" w:color="auto" w:fill="auto"/>
+            <w:tcMar>
+              <w:top w:w="100" w:type="dxa"/>
+              <w:left w:w="100" w:type="dxa"/>
+              <w:bottom w:w="100" w:type="dxa"/>
+              <w:right w:w="100" w:type="dxa"/>
+            </w:tcMar>
+          </w:tcPr>
+          <w:p>
+            <w:pPr>
+              <w:spacing w:before="240" w:after="240"/>
+            </w:pPr>
+            <w:r>
+              <w:t>Acceder a la vista de inicio de sesión</w:t>
+            </w:r>
+          </w:p>
+        </w:tc>
+        <w:tc>
+          <w:tcPr>
+            <w:tcW w:w="1418" w:type="dxa"/>
+            <w:tcBorders>
+              <w:top w:val="nil"/>
+              <w:left w:val="nil"/>
+              <w:bottom w:val="single" w:sz="8" w:space="0" w:color="000000"/>
+              <w:right w:val="single" w:sz="8" w:space="0" w:color="000000"/>
+            </w:tcBorders>
+            <w:shd w:val="clear" w:color="auto" w:fill="auto"/>
+            <w:tcMar>
+              <w:top w:w="100" w:type="dxa"/>
+              <w:left w:w="100" w:type="dxa"/>
+              <w:bottom w:w="100" w:type="dxa"/>
+              <w:right w:w="100" w:type="dxa"/>
+            </w:tcMar>
+          </w:tcPr>
+          <w:p>
+            <w:pPr>
+              <w:spacing w:before="240" w:after="240"/>
+              <w:ind w:left="120"/>
+            </w:pPr>
+          </w:p>
+        </w:tc>
+        <w:tc>
+          <w:tcPr>
+            <w:tcW w:w="1701" w:type="dxa"/>
+            <w:tcBorders>
+              <w:top w:val="nil"/>
+              <w:left w:val="nil"/>
+              <w:bottom w:val="single" w:sz="8" w:space="0" w:color="000000"/>
+              <w:right w:val="single" w:sz="8" w:space="0" w:color="000000"/>
+            </w:tcBorders>
+            <w:shd w:val="clear" w:color="auto" w:fill="auto"/>
+            <w:tcMar>
+              <w:top w:w="100" w:type="dxa"/>
+              <w:left w:w="100" w:type="dxa"/>
+              <w:bottom w:w="100" w:type="dxa"/>
+              <w:right w:w="100" w:type="dxa"/>
+            </w:tcMar>
+          </w:tcPr>
+          <w:p>
+            <w:pPr>
+              <w:spacing w:before="240" w:after="240"/>
+            </w:pPr>
+            <w:r>
+              <w:t>El usuario debe visualizar la interfaz de horario.</w:t>
+            </w:r>
+          </w:p>
+        </w:tc>
+        <w:tc>
+          <w:tcPr>
+            <w:tcW w:w="1559" w:type="dxa"/>
+            <w:tcBorders>
+              <w:top w:val="nil"/>
+              <w:left w:val="nil"/>
+              <w:bottom w:val="single" w:sz="8" w:space="0" w:color="000000"/>
+              <w:right w:val="single" w:sz="8" w:space="0" w:color="000000"/>
+            </w:tcBorders>
+            <w:shd w:val="clear" w:color="auto" w:fill="auto"/>
+            <w:tcMar>
+              <w:top w:w="100" w:type="dxa"/>
+              <w:left w:w="100" w:type="dxa"/>
+              <w:bottom w:w="100" w:type="dxa"/>
+              <w:right w:w="100" w:type="dxa"/>
+            </w:tcMar>
+          </w:tcPr>
+          <w:p>
+            <w:pPr>
+              <w:spacing w:before="240" w:after="240"/>
+              <w:rPr>
+                <w:highlight w:val="yellow"/>
+              </w:rPr>
+            </w:pPr>
+            <w:r>
+              <w:t>Como se esperaba.</w:t>
+            </w:r>
+          </w:p>
+        </w:tc>
+        <w:tc>
+          <w:tcPr>
+            <w:tcW w:w="1134" w:type="dxa"/>
+            <w:tcBorders>
+              <w:top w:val="nil"/>
+              <w:left w:val="nil"/>
+              <w:bottom w:val="single" w:sz="8" w:space="0" w:color="000000"/>
+              <w:right w:val="single" w:sz="8" w:space="0" w:color="000000"/>
+            </w:tcBorders>
+            <w:shd w:val="clear" w:color="auto" w:fill="auto"/>
+            <w:tcMar>
+              <w:top w:w="100" w:type="dxa"/>
+              <w:left w:w="100" w:type="dxa"/>
+              <w:bottom w:w="100" w:type="dxa"/>
+              <w:right w:w="100" w:type="dxa"/>
+            </w:tcMar>
+          </w:tcPr>
+          <w:p>
+            <w:pPr>
+              <w:spacing w:before="240" w:after="240"/>
+              <w:rPr>
+                <w:color w:val="FF0000"/>
+              </w:rPr>
+            </w:pPr>
+            <w:r>
+              <w:rPr>
+                <w:color w:val="365F91" w:themeColor="accent1" w:themeShade="BF"/>
+              </w:rPr>
+              <w:t>Pasa</w:t>
+            </w:r>
+          </w:p>
+        </w:tc>
+        <w:tc>
+          <w:tcPr>
+            <w:tcW w:w="1380" w:type="dxa"/>
+            <w:tcBorders>
+              <w:top w:val="nil"/>
+              <w:left w:val="nil"/>
+              <w:bottom w:val="single" w:sz="8" w:space="0" w:color="000000"/>
+              <w:right w:val="single" w:sz="8" w:space="0" w:color="000000"/>
+            </w:tcBorders>
+            <w:shd w:val="clear" w:color="auto" w:fill="auto"/>
+            <w:tcMar>
+              <w:top w:w="100" w:type="dxa"/>
+              <w:left w:w="100" w:type="dxa"/>
+              <w:bottom w:w="100" w:type="dxa"/>
+              <w:right w:w="100" w:type="dxa"/>
+            </w:tcMar>
+          </w:tcPr>
+          <w:p>
+            <w:pPr>
+              <w:spacing w:before="240" w:after="240"/>
+              <w:ind w:left="120"/>
+            </w:pPr>
+          </w:p>
+        </w:tc>
+      </w:tr>
+      <w:tr>
+        <w:trPr>
+          <w:trHeight w:val="1275"/>
+        </w:trPr>
+        <w:tc>
+          <w:tcPr>
+            <w:tcW w:w="699" w:type="dxa"/>
+            <w:tcBorders>
+              <w:top w:val="nil"/>
+              <w:left w:val="single" w:sz="8" w:space="0" w:color="000000"/>
+              <w:bottom w:val="single" w:sz="8" w:space="0" w:color="000000"/>
+              <w:right w:val="single" w:sz="8" w:space="0" w:color="000000"/>
+            </w:tcBorders>
+            <w:shd w:val="clear" w:color="auto" w:fill="auto"/>
+            <w:tcMar>
+              <w:top w:w="100" w:type="dxa"/>
+              <w:left w:w="100" w:type="dxa"/>
+              <w:bottom w:w="100" w:type="dxa"/>
+              <w:right w:w="100" w:type="dxa"/>
+            </w:tcMar>
+          </w:tcPr>
+          <w:p>
+            <w:pPr>
+              <w:spacing w:before="240" w:after="240"/>
+              <w:ind w:left="120"/>
+            </w:pPr>
+            <w:r>
+              <w:t>2</w:t>
+            </w:r>
+          </w:p>
+        </w:tc>
+        <w:tc>
+          <w:tcPr>
+            <w:tcW w:w="1134" w:type="dxa"/>
+            <w:tcBorders>
+              <w:top w:val="nil"/>
+              <w:left w:val="nil"/>
+              <w:bottom w:val="single" w:sz="8" w:space="0" w:color="000000"/>
+              <w:right w:val="single" w:sz="8" w:space="0" w:color="000000"/>
+            </w:tcBorders>
+            <w:shd w:val="clear" w:color="auto" w:fill="auto"/>
+            <w:tcMar>
+              <w:top w:w="100" w:type="dxa"/>
+              <w:left w:w="100" w:type="dxa"/>
+              <w:bottom w:w="100" w:type="dxa"/>
+              <w:right w:w="100" w:type="dxa"/>
+            </w:tcMar>
+          </w:tcPr>
+          <w:p>
+            <w:pPr>
+              <w:spacing w:before="240" w:after="240"/>
+            </w:pPr>
+            <w:r>
+              <w:t>Ingresar datos de usuario</w:t>
+            </w:r>
+          </w:p>
+        </w:tc>
+        <w:tc>
+          <w:tcPr>
+            <w:tcW w:w="1418" w:type="dxa"/>
+            <w:tcBorders>
+              <w:top w:val="nil"/>
+              <w:left w:val="nil"/>
+              <w:bottom w:val="single" w:sz="8" w:space="0" w:color="000000"/>
+              <w:right w:val="single" w:sz="8" w:space="0" w:color="000000"/>
+            </w:tcBorders>
+            <w:shd w:val="clear" w:color="auto" w:fill="auto"/>
+            <w:tcMar>
+              <w:top w:w="100" w:type="dxa"/>
+              <w:left w:w="100" w:type="dxa"/>
+              <w:bottom w:w="100" w:type="dxa"/>
+              <w:right w:w="100" w:type="dxa"/>
+            </w:tcMar>
+          </w:tcPr>
+          <w:p>
+            <w:pPr>
+              <w:spacing w:before="240" w:after="240"/>
+            </w:pPr>
+            <w:proofErr w:type="spellStart"/>
+            <w:r>
+              <w:rPr>
+                <w:b/>
+                <w:bCs/>
+              </w:rPr>
+              <w:t>username</w:t>
+            </w:r>
+            <w:proofErr w:type="spellEnd"/>
+            <w:r>
+              <w:t xml:space="preserve">: </w:t>
+            </w:r>
+            <w:proofErr w:type="spellStart"/>
+            <w:r>
+              <w:t>admin</w:t>
+            </w:r>
+            <w:proofErr w:type="spellEnd"/>
+          </w:p>
+          <w:p>
+            <w:pPr>
+              <w:spacing w:before="240" w:after="240"/>
+            </w:pPr>
+            <w:proofErr w:type="spellStart"/>
+            <w:r>
+              <w:rPr>
+                <w:b/>
+                <w:bCs/>
+              </w:rPr>
+              <w:t>password</w:t>
+            </w:r>
+            <w:proofErr w:type="spellEnd"/>
+            <w:r>
+              <w:t>: admin</w:t>
+            </w:r>
+            <w:r>
+              <w:t>123</w:t>
+            </w:r>
+          </w:p>
+        </w:tc>
+        <w:tc>
+          <w:tcPr>
+            <w:tcW w:w="1701" w:type="dxa"/>
+            <w:tcBorders>
+              <w:top w:val="nil"/>
+              <w:left w:val="nil"/>
+              <w:bottom w:val="single" w:sz="8" w:space="0" w:color="000000"/>
+              <w:right w:val="single" w:sz="8" w:space="0" w:color="000000"/>
+            </w:tcBorders>
+            <w:shd w:val="clear" w:color="auto" w:fill="auto"/>
+            <w:tcMar>
+              <w:top w:w="100" w:type="dxa"/>
+              <w:left w:w="100" w:type="dxa"/>
+              <w:bottom w:w="100" w:type="dxa"/>
+              <w:right w:w="100" w:type="dxa"/>
+            </w:tcMar>
+          </w:tcPr>
+          <w:p>
+            <w:pPr>
+              <w:spacing w:before="240" w:after="240"/>
+            </w:pPr>
+            <w:r>
+              <w:t>Notificación de datos incorrectos</w:t>
+            </w:r>
+          </w:p>
+        </w:tc>
+        <w:tc>
+          <w:tcPr>
+            <w:tcW w:w="1559" w:type="dxa"/>
+            <w:tcBorders>
+              <w:top w:val="nil"/>
+              <w:left w:val="nil"/>
+              <w:bottom w:val="single" w:sz="8" w:space="0" w:color="000000"/>
+              <w:right w:val="single" w:sz="8" w:space="0" w:color="000000"/>
+            </w:tcBorders>
+            <w:shd w:val="clear" w:color="auto" w:fill="auto"/>
+            <w:tcMar>
+              <w:top w:w="100" w:type="dxa"/>
+              <w:left w:w="100" w:type="dxa"/>
+              <w:bottom w:w="100" w:type="dxa"/>
+              <w:right w:w="100" w:type="dxa"/>
+            </w:tcMar>
+          </w:tcPr>
+          <w:p>
+            <w:pPr>
+              <w:spacing w:before="240" w:after="240"/>
+            </w:pPr>
+            <w:r>
+              <w:t>Como se esperaba.</w:t>
+            </w:r>
+          </w:p>
+        </w:tc>
+        <w:tc>
+          <w:tcPr>
+            <w:tcW w:w="1134" w:type="dxa"/>
+            <w:tcBorders>
+              <w:top w:val="nil"/>
+              <w:left w:val="nil"/>
+              <w:bottom w:val="single" w:sz="8" w:space="0" w:color="000000"/>
+              <w:right w:val="single" w:sz="8" w:space="0" w:color="000000"/>
+            </w:tcBorders>
+            <w:shd w:val="clear" w:color="auto" w:fill="auto"/>
+            <w:tcMar>
+              <w:top w:w="100" w:type="dxa"/>
+              <w:left w:w="100" w:type="dxa"/>
+              <w:bottom w:w="100" w:type="dxa"/>
+              <w:right w:w="100" w:type="dxa"/>
+            </w:tcMar>
+          </w:tcPr>
+          <w:p>
+            <w:pPr>
+              <w:spacing w:before="240" w:after="240"/>
+              <w:rPr>
+                <w:color w:val="FF0000"/>
+              </w:rPr>
+            </w:pPr>
+            <w:r>
+              <w:rPr>
+                <w:color w:val="365F91" w:themeColor="accent1" w:themeShade="BF"/>
+              </w:rPr>
+              <w:t>Pasa</w:t>
+            </w:r>
+          </w:p>
+        </w:tc>
+        <w:tc>
+          <w:tcPr>
+            <w:tcW w:w="1380" w:type="dxa"/>
+            <w:tcBorders>
+              <w:top w:val="nil"/>
+              <w:left w:val="nil"/>
+              <w:bottom w:val="single" w:sz="8" w:space="0" w:color="000000"/>
+              <w:right w:val="single" w:sz="8" w:space="0" w:color="000000"/>
+            </w:tcBorders>
+            <w:shd w:val="clear" w:color="auto" w:fill="auto"/>
+            <w:tcMar>
+              <w:top w:w="100" w:type="dxa"/>
+              <w:left w:w="100" w:type="dxa"/>
+              <w:bottom w:w="100" w:type="dxa"/>
+              <w:right w:w="100" w:type="dxa"/>
+            </w:tcMar>
+          </w:tcPr>
+          <w:p>
+            <w:pPr>
+              <w:spacing w:before="240" w:after="240"/>
+            </w:pPr>
+            <w:r>
+              <w:t xml:space="preserve">Al ingresar datos incorrectos es necesario refrescar la pagina para poder ingresar </w:t>
+            </w:r>
+            <w:r>
+              <w:lastRenderedPageBreak/>
+              <w:t>datos nuevamente</w:t>
+            </w:r>
+          </w:p>
+        </w:tc>
+      </w:tr>
+    </w:tbl>
+    <w:p>
+      <w:pPr>
+        <w:spacing w:before="240" w:after="240"/>
+        <w:rPr>
+          <w:b/>
+          <w:color w:val="FF0000"/>
+          <w:highlight w:val="yellow"/>
+          <w:u w:val="single"/>
+        </w:rPr>
+      </w:pPr>
+    </w:p>
+    <w:p>
+      <w:pPr>
+        <w:spacing w:before="240" w:after="240"/>
+        <w:rPr>
+          <w:b/>
+          <w:color w:val="1F497D" w:themeColor="text2"/>
+        </w:rPr>
+      </w:pPr>
+      <w:r>
+        <w:rPr>
+          <w:b/>
+          <w:color w:val="1F497D" w:themeColor="text2"/>
+          <w:u w:val="single"/>
+        </w:rPr>
+        <w:t>FICHA CONJUNTO DE DATOS DE PRUEBA</w:t>
+      </w:r>
+    </w:p>
+    <w:tbl>
+      <w:tblPr>
+        <w:tblStyle w:val="a1"/>
+        <w:tblW w:w="9025" w:type="dxa"/>
+        <w:tblInd w:w="0" w:type="dxa"/>
+        <w:tblBorders>
+          <w:top w:val="nil"/>
+          <w:left w:val="nil"/>
+          <w:bottom w:val="nil"/>
+          <w:right w:val="nil"/>
+          <w:insideH w:val="nil"/>
+          <w:insideV w:val="nil"/>
+        </w:tblBorders>
+        <w:tblLayout w:type="fixed"/>
+        <w:tblLook w:val="0600" w:firstRow="0" w:lastRow="0" w:firstColumn="0" w:lastColumn="0" w:noHBand="1" w:noVBand="1"/>
+      </w:tblPr>
+      <w:tblGrid>
+        <w:gridCol w:w="2145"/>
+        <w:gridCol w:w="2223"/>
+        <w:gridCol w:w="2355"/>
+        <w:gridCol w:w="2302"/>
+      </w:tblGrid>
+      <w:tr>
+        <w:trPr>
+          <w:trHeight w:val="465"/>
+        </w:trPr>
+        <w:tc>
+          <w:tcPr>
+            <w:tcW w:w="9025" w:type="dxa"/>
+            <w:gridSpan w:val="4"/>
+            <w:tcBorders>
+              <w:top w:val="single" w:sz="8" w:space="0" w:color="000000"/>
+              <w:left w:val="single" w:sz="8" w:space="0" w:color="000000"/>
+              <w:bottom w:val="single" w:sz="8" w:space="0" w:color="000000"/>
+              <w:right w:val="single" w:sz="8" w:space="0" w:color="000000"/>
+            </w:tcBorders>
+            <w:shd w:val="clear" w:color="auto" w:fill="auto"/>
+            <w:tcMar>
+              <w:top w:w="100" w:type="dxa"/>
+              <w:left w:w="100" w:type="dxa"/>
+              <w:bottom w:w="100" w:type="dxa"/>
+              <w:right w:w="100" w:type="dxa"/>
+            </w:tcMar>
+          </w:tcPr>
+          <w:p>
+            <w:pPr>
+              <w:spacing w:before="240" w:after="240"/>
+              <w:jc w:val="center"/>
+              <w:rPr>
+                <w:b/>
+              </w:rPr>
+            </w:pPr>
+            <w:r>
+              <w:rPr>
+                <w:b/>
+              </w:rPr>
+              <w:t>Conjuntos de datos de prueba</w:t>
+            </w:r>
+          </w:p>
+        </w:tc>
+      </w:tr>
+      <w:tr>
+        <w:trPr>
+          <w:trHeight w:val="465"/>
+        </w:trPr>
+        <w:tc>
+          <w:tcPr>
+            <w:tcW w:w="2145" w:type="dxa"/>
+            <w:tcBorders>
+              <w:top w:val="nil"/>
+              <w:left w:val="single" w:sz="8" w:space="0" w:color="000000"/>
+              <w:bottom w:val="single" w:sz="8" w:space="0" w:color="000000"/>
+              <w:right w:val="single" w:sz="8" w:space="0" w:color="000000"/>
+            </w:tcBorders>
+            <w:shd w:val="clear" w:color="auto" w:fill="auto"/>
+            <w:tcMar>
+              <w:top w:w="100" w:type="dxa"/>
+              <w:left w:w="100" w:type="dxa"/>
+              <w:bottom w:w="100" w:type="dxa"/>
+              <w:right w:w="100" w:type="dxa"/>
+            </w:tcMar>
+          </w:tcPr>
+          <w:p>
+            <w:pPr>
+              <w:spacing w:before="240" w:after="240"/>
+              <w:jc w:val="center"/>
+              <w:rPr>
+                <w:b/>
+                <w:color w:val="1F497D" w:themeColor="text2"/>
+                <w:sz w:val="20"/>
+                <w:szCs w:val="20"/>
+              </w:rPr>
+            </w:pPr>
+            <w:r>
+              <w:rPr>
+                <w:b/>
+                <w:color w:val="1F497D" w:themeColor="text2"/>
+                <w:sz w:val="20"/>
+                <w:szCs w:val="20"/>
+              </w:rPr>
+              <w:t>Tipo de datos</w:t>
+            </w:r>
+          </w:p>
+        </w:tc>
+        <w:tc>
+          <w:tcPr>
+            <w:tcW w:w="2223" w:type="dxa"/>
+            <w:tcBorders>
+              <w:top w:val="nil"/>
+              <w:left w:val="nil"/>
+              <w:bottom w:val="single" w:sz="8" w:space="0" w:color="000000"/>
+              <w:right w:val="single" w:sz="8" w:space="0" w:color="000000"/>
+            </w:tcBorders>
+            <w:shd w:val="clear" w:color="auto" w:fill="auto"/>
+            <w:tcMar>
+              <w:top w:w="100" w:type="dxa"/>
+              <w:left w:w="100" w:type="dxa"/>
+              <w:bottom w:w="100" w:type="dxa"/>
+              <w:right w:w="100" w:type="dxa"/>
+            </w:tcMar>
+          </w:tcPr>
+          <w:p>
+            <w:pPr>
+              <w:spacing w:before="240" w:after="240"/>
+              <w:jc w:val="center"/>
+              <w:rPr>
+                <w:b/>
+                <w:color w:val="1F497D" w:themeColor="text2"/>
+                <w:sz w:val="20"/>
+                <w:szCs w:val="20"/>
+              </w:rPr>
+            </w:pPr>
+            <w:r>
+              <w:rPr>
+                <w:b/>
+                <w:color w:val="1F497D" w:themeColor="text2"/>
+                <w:sz w:val="20"/>
+                <w:szCs w:val="20"/>
+              </w:rPr>
+              <w:t>Conjunto de datos 1</w:t>
+            </w:r>
+          </w:p>
+        </w:tc>
+        <w:tc>
+          <w:tcPr>
+            <w:tcW w:w="2355" w:type="dxa"/>
+            <w:tcBorders>
+              <w:top w:val="nil"/>
+              <w:left w:val="nil"/>
+              <w:bottom w:val="single" w:sz="8" w:space="0" w:color="000000"/>
+              <w:right w:val="single" w:sz="8" w:space="0" w:color="000000"/>
+            </w:tcBorders>
+            <w:shd w:val="clear" w:color="auto" w:fill="auto"/>
+            <w:tcMar>
+              <w:top w:w="100" w:type="dxa"/>
+              <w:left w:w="100" w:type="dxa"/>
+              <w:bottom w:w="100" w:type="dxa"/>
+              <w:right w:w="100" w:type="dxa"/>
+            </w:tcMar>
+          </w:tcPr>
+          <w:p>
+            <w:pPr>
+              <w:spacing w:before="240" w:after="240"/>
+              <w:jc w:val="center"/>
+              <w:rPr>
+                <w:b/>
+                <w:color w:val="1F497D" w:themeColor="text2"/>
+                <w:sz w:val="20"/>
+                <w:szCs w:val="20"/>
+              </w:rPr>
+            </w:pPr>
+            <w:r>
+              <w:rPr>
+                <w:b/>
+                <w:color w:val="1F497D" w:themeColor="text2"/>
+                <w:sz w:val="20"/>
+                <w:szCs w:val="20"/>
+              </w:rPr>
+              <w:t>Conjunto de datos 2</w:t>
+            </w:r>
+          </w:p>
+        </w:tc>
+        <w:tc>
+          <w:tcPr>
+            <w:tcW w:w="2302" w:type="dxa"/>
+            <w:tcBorders>
+              <w:top w:val="nil"/>
+              <w:left w:val="nil"/>
+              <w:bottom w:val="single" w:sz="8" w:space="0" w:color="000000"/>
+              <w:right w:val="single" w:sz="8" w:space="0" w:color="000000"/>
+            </w:tcBorders>
+            <w:shd w:val="clear" w:color="auto" w:fill="auto"/>
+            <w:tcMar>
+              <w:top w:w="100" w:type="dxa"/>
+              <w:left w:w="100" w:type="dxa"/>
+              <w:bottom w:w="100" w:type="dxa"/>
+              <w:right w:w="100" w:type="dxa"/>
+            </w:tcMar>
+          </w:tcPr>
+          <w:p>
+            <w:pPr>
+              <w:spacing w:before="240" w:after="240"/>
+              <w:jc w:val="center"/>
+              <w:rPr>
+                <w:b/>
+                <w:color w:val="1F497D" w:themeColor="text2"/>
+                <w:sz w:val="20"/>
+                <w:szCs w:val="20"/>
+              </w:rPr>
+            </w:pPr>
+            <w:r>
+              <w:rPr>
+                <w:b/>
+                <w:color w:val="1F497D" w:themeColor="text2"/>
+                <w:sz w:val="20"/>
+                <w:szCs w:val="20"/>
+              </w:rPr>
+              <w:t>Conjunto de datos 3</w:t>
+            </w:r>
+          </w:p>
+        </w:tc>
+      </w:tr>
+      <w:tr>
+        <w:trPr>
+          <w:trHeight w:val="735"/>
+        </w:trPr>
+        <w:tc>
+          <w:tcPr>
+            <w:tcW w:w="2145" w:type="dxa"/>
+            <w:tcBorders>
+              <w:top w:val="nil"/>
+              <w:left w:val="single" w:sz="8" w:space="0" w:color="000000"/>
+              <w:bottom w:val="single" w:sz="8" w:space="0" w:color="000000"/>
+              <w:right w:val="single" w:sz="8" w:space="0" w:color="000000"/>
+            </w:tcBorders>
+            <w:shd w:val="clear" w:color="auto" w:fill="auto"/>
+            <w:tcMar>
+              <w:top w:w="100" w:type="dxa"/>
+              <w:left w:w="100" w:type="dxa"/>
+              <w:bottom w:w="100" w:type="dxa"/>
+              <w:right w:w="100" w:type="dxa"/>
+            </w:tcMar>
+          </w:tcPr>
+          <w:p>
+            <w:pPr>
+              <w:spacing w:before="240" w:after="240"/>
+              <w:jc w:val="center"/>
+              <w:rPr>
+                <w:b/>
+                <w:color w:val="1F497D" w:themeColor="text2"/>
+              </w:rPr>
+            </w:pPr>
+            <w:r>
+              <w:rPr>
+                <w:b/>
+                <w:color w:val="1F497D" w:themeColor="text2"/>
+              </w:rPr>
+              <w:t>Usuario</w:t>
+            </w:r>
+          </w:p>
+        </w:tc>
+        <w:tc>
+          <w:tcPr>
+            <w:tcW w:w="2223" w:type="dxa"/>
+            <w:tcBorders>
+              <w:top w:val="nil"/>
+              <w:left w:val="nil"/>
+              <w:bottom w:val="single" w:sz="8" w:space="0" w:color="000000"/>
+              <w:right w:val="single" w:sz="8" w:space="0" w:color="000000"/>
+            </w:tcBorders>
+            <w:shd w:val="clear" w:color="auto" w:fill="auto"/>
+            <w:tcMar>
+              <w:top w:w="100" w:type="dxa"/>
+              <w:left w:w="100" w:type="dxa"/>
+              <w:bottom w:w="100" w:type="dxa"/>
+              <w:right w:w="100" w:type="dxa"/>
+            </w:tcMar>
+          </w:tcPr>
+          <w:p>
+            <w:pPr>
+              <w:spacing w:before="240" w:after="240"/>
+              <w:rPr>
+                <w:color w:val="1F497D" w:themeColor="text2"/>
+              </w:rPr>
+            </w:pPr>
+            <w:proofErr w:type="spellStart"/>
+            <w:r>
+              <w:rPr>
+                <w:color w:val="1F497D" w:themeColor="text2"/>
+              </w:rPr>
+              <w:t>admin</w:t>
+            </w:r>
+            <w:proofErr w:type="spellEnd"/>
+          </w:p>
+        </w:tc>
+        <w:tc>
+          <w:tcPr>
+            <w:tcW w:w="2355" w:type="dxa"/>
+            <w:tcBorders>
+              <w:top w:val="nil"/>
+              <w:left w:val="nil"/>
+              <w:bottom w:val="single" w:sz="8" w:space="0" w:color="000000"/>
+              <w:right w:val="single" w:sz="8" w:space="0" w:color="000000"/>
+            </w:tcBorders>
+            <w:shd w:val="clear" w:color="auto" w:fill="auto"/>
+            <w:tcMar>
+              <w:top w:w="100" w:type="dxa"/>
+              <w:left w:w="100" w:type="dxa"/>
+              <w:bottom w:w="100" w:type="dxa"/>
+              <w:right w:w="100" w:type="dxa"/>
+            </w:tcMar>
+          </w:tcPr>
+          <w:p>
+            <w:pPr>
+              <w:spacing w:before="240" w:after="240"/>
+              <w:rPr>
+                <w:color w:val="1F497D" w:themeColor="text2"/>
+              </w:rPr>
+            </w:pPr>
+            <w:proofErr w:type="spellStart"/>
+            <w:r>
+              <w:rPr>
+                <w:color w:val="1F497D" w:themeColor="text2"/>
+              </w:rPr>
+              <w:t>admin</w:t>
+            </w:r>
+            <w:proofErr w:type="spellEnd"/>
+          </w:p>
+        </w:tc>
+        <w:tc>
+          <w:tcPr>
+            <w:tcW w:w="2302" w:type="dxa"/>
+            <w:tcBorders>
+              <w:top w:val="nil"/>
+              <w:left w:val="nil"/>
+              <w:bottom w:val="single" w:sz="8" w:space="0" w:color="000000"/>
+              <w:right w:val="single" w:sz="8" w:space="0" w:color="000000"/>
+            </w:tcBorders>
+            <w:shd w:val="clear" w:color="auto" w:fill="auto"/>
+            <w:tcMar>
+              <w:top w:w="100" w:type="dxa"/>
+              <w:left w:w="100" w:type="dxa"/>
+              <w:bottom w:w="100" w:type="dxa"/>
+              <w:right w:w="100" w:type="dxa"/>
+            </w:tcMar>
+          </w:tcPr>
+          <w:p>
+            <w:pPr>
+              <w:spacing w:before="240" w:after="240"/>
+              <w:rPr>
+                <w:color w:val="1F497D" w:themeColor="text2"/>
+              </w:rPr>
+            </w:pPr>
+          </w:p>
+        </w:tc>
+      </w:tr>
+      <w:tr>
+        <w:trPr>
+          <w:trHeight w:val="465"/>
+        </w:trPr>
+        <w:tc>
+          <w:tcPr>
+            <w:tcW w:w="2145" w:type="dxa"/>
+            <w:tcBorders>
+              <w:top w:val="nil"/>
+              <w:left w:val="single" w:sz="8" w:space="0" w:color="000000"/>
+              <w:bottom w:val="single" w:sz="8" w:space="0" w:color="000000"/>
+              <w:right w:val="single" w:sz="8" w:space="0" w:color="000000"/>
+            </w:tcBorders>
+            <w:shd w:val="clear" w:color="auto" w:fill="auto"/>
+            <w:tcMar>
+              <w:top w:w="100" w:type="dxa"/>
+              <w:left w:w="100" w:type="dxa"/>
+              <w:bottom w:w="100" w:type="dxa"/>
+              <w:right w:w="100" w:type="dxa"/>
+            </w:tcMar>
+          </w:tcPr>
+          <w:p>
+            <w:pPr>
+              <w:spacing w:before="240" w:after="240"/>
+              <w:jc w:val="center"/>
+              <w:rPr>
+                <w:b/>
+                <w:color w:val="1F497D" w:themeColor="text2"/>
+              </w:rPr>
+            </w:pPr>
+            <w:proofErr w:type="spellStart"/>
+            <w:r>
+              <w:rPr>
+                <w:b/>
+                <w:color w:val="1F497D" w:themeColor="text2"/>
+              </w:rPr>
+              <w:t>Password</w:t>
+            </w:r>
+            <w:proofErr w:type="spellEnd"/>
+          </w:p>
+        </w:tc>
+        <w:tc>
+          <w:tcPr>
+            <w:tcW w:w="2223" w:type="dxa"/>
+            <w:tcBorders>
+              <w:top w:val="nil"/>
+              <w:left w:val="nil"/>
+              <w:bottom w:val="single" w:sz="8" w:space="0" w:color="000000"/>
+              <w:right w:val="single" w:sz="8" w:space="0" w:color="000000"/>
+            </w:tcBorders>
+            <w:shd w:val="clear" w:color="auto" w:fill="auto"/>
+            <w:tcMar>
+              <w:top w:w="100" w:type="dxa"/>
+              <w:left w:w="100" w:type="dxa"/>
+              <w:bottom w:w="100" w:type="dxa"/>
+              <w:right w:w="100" w:type="dxa"/>
+            </w:tcMar>
+          </w:tcPr>
+          <w:p>
+            <w:pPr>
+              <w:spacing w:before="240" w:after="240"/>
+              <w:rPr>
+                <w:color w:val="1F497D" w:themeColor="text2"/>
+              </w:rPr>
+            </w:pPr>
+            <w:r>
+              <w:rPr>
+                <w:color w:val="1F497D" w:themeColor="text2"/>
+              </w:rPr>
+              <w:t>a</w:t>
+            </w:r>
+            <w:r>
+              <w:rPr>
+                <w:color w:val="1F497D" w:themeColor="text2"/>
+              </w:rPr>
+              <w:t>dmin2021</w:t>
+            </w:r>
+          </w:p>
+        </w:tc>
+        <w:tc>
+          <w:tcPr>
+            <w:tcW w:w="2355" w:type="dxa"/>
+            <w:tcBorders>
+              <w:top w:val="nil"/>
+              <w:left w:val="nil"/>
+              <w:bottom w:val="single" w:sz="8" w:space="0" w:color="000000"/>
+              <w:right w:val="single" w:sz="8" w:space="0" w:color="000000"/>
+            </w:tcBorders>
+            <w:shd w:val="clear" w:color="auto" w:fill="auto"/>
+            <w:tcMar>
+              <w:top w:w="100" w:type="dxa"/>
+              <w:left w:w="100" w:type="dxa"/>
+              <w:bottom w:w="100" w:type="dxa"/>
+              <w:right w:w="100" w:type="dxa"/>
+            </w:tcMar>
+          </w:tcPr>
+          <w:p>
+            <w:pPr>
+              <w:spacing w:before="240" w:after="240"/>
+              <w:rPr>
+                <w:color w:val="1F497D" w:themeColor="text2"/>
+              </w:rPr>
+            </w:pPr>
+            <w:r>
+              <w:rPr>
+                <w:color w:val="1F497D" w:themeColor="text2"/>
+              </w:rPr>
+              <w:t>admin123</w:t>
+            </w:r>
+          </w:p>
+        </w:tc>
+        <w:tc>
+          <w:tcPr>
+            <w:tcW w:w="2302" w:type="dxa"/>
+            <w:tcBorders>
+              <w:top w:val="nil"/>
+              <w:left w:val="nil"/>
+              <w:bottom w:val="single" w:sz="8" w:space="0" w:color="000000"/>
+              <w:right w:val="single" w:sz="8" w:space="0" w:color="000000"/>
+            </w:tcBorders>
+            <w:shd w:val="clear" w:color="auto" w:fill="auto"/>
+            <w:tcMar>
+              <w:top w:w="100" w:type="dxa"/>
+              <w:left w:w="100" w:type="dxa"/>
+              <w:bottom w:w="100" w:type="dxa"/>
+              <w:right w:w="100" w:type="dxa"/>
+            </w:tcMar>
+          </w:tcPr>
+          <w:p>
+            <w:pPr>
+              <w:spacing w:before="240" w:after="240"/>
+              <w:rPr>
+                <w:color w:val="1F497D" w:themeColor="text2"/>
+              </w:rPr>
+            </w:pPr>
+          </w:p>
+        </w:tc>
+      </w:tr>
+    </w:tbl>
+    <w:p>
+      <w:pPr>
+        <w:spacing w:before="240" w:after="240"/>
+        <w:rPr>
+          <w:b/>
+          <w:color w:val="FF0000"/>
+          <w:highlight w:val="yellow"/>
+          <w:u w:val="single"/>
+          <w:lang w:val="en-US"/>
+        </w:rPr>
+      </w:pPr>
+    </w:p>
     <w:p>
       <w:pPr>
         <w:spacing w:before="240" w:after="240"/>

</xml_diff>